<commit_message>
---Add click on slider position---
</commit_message>
<xml_diff>
--- a/doc/task/Доработки_сайта_V5.docx
+++ b/doc/task/Доработки_сайта_V5.docx
@@ -1,6 +1,6 @@
 
 <file path=word/document.xml><?xml version="1.0" encoding="utf-8"?>
-<w:document xmlns:wpc="http://schemas.microsoft.com/office/word/2010/wordprocessingCanvas" xmlns:mc="http://schemas.openxmlformats.org/markup-compatibility/2006" xmlns:o="urn:schemas-microsoft-com:office:office" xmlns:r="http://schemas.openxmlformats.org/officeDocument/2006/relationships" xmlns:m="http://schemas.openxmlformats.org/officeDocument/2006/math" xmlns:v="urn:schemas-microsoft-com:vml" xmlns:wp14="http://schemas.microsoft.com/office/word/2010/wordprocessingDrawing" xmlns:wp="http://schemas.openxmlformats.org/drawingml/2006/wordprocessingDrawing" xmlns:w10="urn:schemas-microsoft-com:office:word" xmlns:w="http://schemas.openxmlformats.org/wordprocessingml/2006/main" xmlns:w14="http://schemas.microsoft.com/office/word/2010/wordml" xmlns:w15="http://schemas.microsoft.com/office/word/2012/wordml" xmlns:wpg="http://schemas.microsoft.com/office/word/2010/wordprocessingGroup" xmlns:wpi="http://schemas.microsoft.com/office/word/2010/wordprocessingInk" xmlns:wne="http://schemas.microsoft.com/office/word/2006/wordml" xmlns:wps="http://schemas.microsoft.com/office/word/2010/wordprocessingShape" mc:Ignorable="w14 w15 wp14">
+<w:document xmlns:wpc="http://schemas.microsoft.com/office/word/2010/wordprocessingCanvas" xmlns:mo="http://schemas.microsoft.com/office/mac/office/2008/main" xmlns:mc="http://schemas.openxmlformats.org/markup-compatibility/2006" xmlns:mv="urn:schemas-microsoft-com:mac:vml" xmlns:o="urn:schemas-microsoft-com:office:office" xmlns:r="http://schemas.openxmlformats.org/officeDocument/2006/relationships" xmlns:m="http://schemas.openxmlformats.org/officeDocument/2006/math" xmlns:v="urn:schemas-microsoft-com:vml" xmlns:wp14="http://schemas.microsoft.com/office/word/2010/wordprocessingDrawing" xmlns:wp="http://schemas.openxmlformats.org/drawingml/2006/wordprocessingDrawing" xmlns:w10="urn:schemas-microsoft-com:office:word" xmlns:w="http://schemas.openxmlformats.org/wordprocessingml/2006/main" xmlns:w14="http://schemas.microsoft.com/office/word/2010/wordml" xmlns:w15="http://schemas.microsoft.com/office/word/2012/wordml" xmlns:wpg="http://schemas.microsoft.com/office/word/2010/wordprocessingGroup" xmlns:wpi="http://schemas.microsoft.com/office/word/2010/wordprocessingInk" xmlns:wne="http://schemas.microsoft.com/office/word/2006/wordml" xmlns:wps="http://schemas.microsoft.com/office/word/2010/wordprocessingShape" mc:Ignorable="w14 w15 wp14">
   <w:body>
     <w:p>
       <w:pPr>
@@ -296,12 +296,14 @@
         <w:rPr>
           <w:sz w:val="22"/>
           <w:szCs w:val="22"/>
-        </w:rPr>
-      </w:pPr>
-      <w:r>
-        <w:rPr>
-          <w:sz w:val="22"/>
-          <w:szCs w:val="22"/>
+          <w:highlight w:val="yellow"/>
+        </w:rPr>
+      </w:pPr>
+      <w:r>
+        <w:rPr>
+          <w:sz w:val="22"/>
+          <w:szCs w:val="22"/>
+          <w:highlight w:val="yellow"/>
         </w:rPr>
         <w:t>Оформить в стилистике сайта (поля, заголовки и кнопки)</w:t>
       </w:r>
@@ -321,6 +323,7 @@
         <w:rPr>
           <w:sz w:val="22"/>
           <w:szCs w:val="22"/>
+          <w:highlight w:val="yellow"/>
           <w:lang w:val="en-US"/>
         </w:rPr>
       </w:pPr>
@@ -328,6 +331,7 @@
         <w:rPr>
           <w:sz w:val="22"/>
           <w:szCs w:val="22"/>
+          <w:highlight w:val="yellow"/>
         </w:rPr>
         <w:t>Текст</w:t>
       </w:r>
@@ -335,6 +339,7 @@
         <w:rPr>
           <w:sz w:val="22"/>
           <w:szCs w:val="22"/>
+          <w:highlight w:val="yellow"/>
           <w:lang w:val="en-US"/>
         </w:rPr>
         <w:t xml:space="preserve"> </w:t>
@@ -343,6 +348,7 @@
         <w:rPr>
           <w:sz w:val="22"/>
           <w:szCs w:val="22"/>
+          <w:highlight w:val="yellow"/>
         </w:rPr>
         <w:t>заголовка</w:t>
       </w:r>
@@ -350,6 +356,7 @@
         <w:rPr>
           <w:sz w:val="22"/>
           <w:szCs w:val="22"/>
+          <w:highlight w:val="yellow"/>
           <w:lang w:val="en-US"/>
         </w:rPr>
         <w:t>: «Additional services and service options»</w:t>
@@ -370,12 +377,14 @@
         <w:rPr>
           <w:sz w:val="22"/>
           <w:szCs w:val="22"/>
-        </w:rPr>
-      </w:pPr>
-      <w:r>
-        <w:rPr>
-          <w:sz w:val="22"/>
-          <w:szCs w:val="22"/>
+          <w:highlight w:val="yellow"/>
+        </w:rPr>
+      </w:pPr>
+      <w:r>
+        <w:rPr>
+          <w:sz w:val="22"/>
+          <w:szCs w:val="22"/>
+          <w:highlight w:val="yellow"/>
         </w:rPr>
         <w:t xml:space="preserve">Поле </w:t>
       </w:r>
@@ -383,6 +392,7 @@
         <w:rPr>
           <w:sz w:val="22"/>
           <w:szCs w:val="22"/>
+          <w:highlight w:val="yellow"/>
           <w:lang w:val="en-US"/>
         </w:rPr>
         <w:t>Hostname</w:t>
@@ -391,6 +401,7 @@
         <w:rPr>
           <w:sz w:val="22"/>
           <w:szCs w:val="22"/>
+          <w:highlight w:val="yellow"/>
         </w:rPr>
         <w:t xml:space="preserve"> – обязательно для ввода – выделить звездочкой. Ее отобразить над названием поля и покрасить в красный цвет</w:t>
       </w:r>
@@ -410,12 +421,14 @@
         <w:rPr>
           <w:sz w:val="22"/>
           <w:szCs w:val="22"/>
-        </w:rPr>
-      </w:pPr>
-      <w:r>
-        <w:rPr>
-          <w:sz w:val="22"/>
-          <w:szCs w:val="22"/>
+          <w:highlight w:val="yellow"/>
+        </w:rPr>
+      </w:pPr>
+      <w:r>
+        <w:rPr>
+          <w:sz w:val="22"/>
+          <w:szCs w:val="22"/>
+          <w:highlight w:val="yellow"/>
         </w:rPr>
         <w:t xml:space="preserve">Поле </w:t>
       </w:r>
@@ -423,6 +436,7 @@
         <w:rPr>
           <w:sz w:val="22"/>
           <w:szCs w:val="22"/>
+          <w:highlight w:val="yellow"/>
           <w:lang w:val="en-US"/>
         </w:rPr>
         <w:t>Hostname</w:t>
@@ -431,6 +445,7 @@
         <w:rPr>
           <w:sz w:val="22"/>
           <w:szCs w:val="22"/>
+          <w:highlight w:val="yellow"/>
         </w:rPr>
         <w:t xml:space="preserve"> – в качестве примера указать </w:t>
       </w:r>
@@ -438,6 +453,7 @@
         <w:rPr>
           <w:sz w:val="22"/>
           <w:szCs w:val="22"/>
+          <w:highlight w:val="yellow"/>
           <w:lang w:val="en-US"/>
         </w:rPr>
         <w:t>my</w:t>
@@ -446,6 +462,7 @@
         <w:rPr>
           <w:sz w:val="22"/>
           <w:szCs w:val="22"/>
+          <w:highlight w:val="yellow"/>
         </w:rPr>
         <w:t>.</w:t>
       </w:r>
@@ -454,6 +471,7 @@
         <w:rPr>
           <w:sz w:val="22"/>
           <w:szCs w:val="22"/>
+          <w:highlight w:val="yellow"/>
           <w:lang w:val="en-US"/>
         </w:rPr>
         <w:t>vps</w:t>
@@ -463,6 +481,7 @@
         <w:rPr>
           <w:sz w:val="22"/>
           <w:szCs w:val="22"/>
+          <w:highlight w:val="yellow"/>
         </w:rPr>
         <w:t>.</w:t>
       </w:r>
@@ -470,6 +489,7 @@
         <w:rPr>
           <w:sz w:val="22"/>
           <w:szCs w:val="22"/>
+          <w:highlight w:val="yellow"/>
           <w:lang w:val="en-US"/>
         </w:rPr>
         <w:t>domain</w:t>
@@ -478,6 +498,7 @@
         <w:rPr>
           <w:sz w:val="22"/>
           <w:szCs w:val="22"/>
+          <w:highlight w:val="yellow"/>
         </w:rPr>
         <w:t>.</w:t>
       </w:r>
@@ -485,6 +506,7 @@
         <w:rPr>
           <w:sz w:val="22"/>
           <w:szCs w:val="22"/>
+          <w:highlight w:val="yellow"/>
           <w:lang w:val="en-US"/>
         </w:rPr>
         <w:t>com</w:t>
@@ -505,12 +527,14 @@
         <w:rPr>
           <w:sz w:val="22"/>
           <w:szCs w:val="22"/>
-        </w:rPr>
-      </w:pPr>
-      <w:r>
-        <w:rPr>
-          <w:sz w:val="22"/>
-          <w:szCs w:val="22"/>
+          <w:highlight w:val="yellow"/>
+        </w:rPr>
+      </w:pPr>
+      <w:r>
+        <w:rPr>
+          <w:sz w:val="22"/>
+          <w:szCs w:val="22"/>
+          <w:highlight w:val="yellow"/>
         </w:rPr>
         <w:t>В сноске</w:t>
       </w:r>
@@ -532,6 +556,7 @@
         <w:rPr>
           <w:sz w:val="22"/>
           <w:szCs w:val="22"/>
+          <w:highlight w:val="yellow"/>
         </w:rPr>
         <w:t xml:space="preserve">* - </w:t>
       </w:r>
@@ -540,6 +565,7 @@
         <w:rPr>
           <w:sz w:val="22"/>
           <w:szCs w:val="22"/>
+          <w:highlight w:val="yellow"/>
         </w:rPr>
         <w:t>required</w:t>
       </w:r>
@@ -548,15 +574,16 @@
         <w:rPr>
           <w:sz w:val="22"/>
           <w:szCs w:val="22"/>
+          <w:highlight w:val="yellow"/>
         </w:rPr>
         <w:t xml:space="preserve"> </w:t>
       </w:r>
       <w:proofErr w:type="spellStart"/>
-      <w:proofErr w:type="gramStart"/>
-      <w:r>
-        <w:rPr>
-          <w:sz w:val="22"/>
-          <w:szCs w:val="22"/>
+      <w:r>
+        <w:rPr>
+          <w:sz w:val="22"/>
+          <w:szCs w:val="22"/>
+          <w:highlight w:val="yellow"/>
         </w:rPr>
         <w:t>fields</w:t>
       </w:r>
@@ -565,16 +592,9 @@
         <w:rPr>
           <w:sz w:val="22"/>
           <w:szCs w:val="22"/>
-        </w:rPr>
-        <w:t xml:space="preserve">  «</w:t>
-      </w:r>
-      <w:proofErr w:type="gramEnd"/>
-      <w:r>
-        <w:rPr>
-          <w:sz w:val="22"/>
-          <w:szCs w:val="22"/>
-        </w:rPr>
-        <w:t>-» заменить на «—»</w:t>
+          <w:highlight w:val="yellow"/>
+        </w:rPr>
+        <w:t xml:space="preserve">  «-» заменить на «—»</w:t>
       </w:r>
     </w:p>
     <w:p>
@@ -592,12 +612,14 @@
         <w:rPr>
           <w:sz w:val="22"/>
           <w:szCs w:val="22"/>
-        </w:rPr>
-      </w:pPr>
-      <w:r>
-        <w:rPr>
-          <w:sz w:val="22"/>
-          <w:szCs w:val="22"/>
+          <w:highlight w:val="yellow"/>
+        </w:rPr>
+      </w:pPr>
+      <w:r>
+        <w:rPr>
+          <w:sz w:val="22"/>
+          <w:szCs w:val="22"/>
+          <w:highlight w:val="yellow"/>
         </w:rPr>
         <w:t xml:space="preserve">Удалить поля с </w:t>
       </w:r>
@@ -605,9 +627,27 @@
         <w:rPr>
           <w:sz w:val="22"/>
           <w:szCs w:val="22"/>
+          <w:highlight w:val="yellow"/>
           <w:lang w:val="en-US"/>
         </w:rPr>
         <w:t>DNS</w:t>
+      </w:r>
+      <w:r>
+        <w:rPr>
+          <w:sz w:val="22"/>
+          <w:szCs w:val="22"/>
+          <w:highlight w:val="yellow"/>
+          <w:lang w:val="en-US"/>
+        </w:rPr>
+        <w:t xml:space="preserve"> --- </w:t>
+      </w:r>
+      <w:r>
+        <w:rPr>
+          <w:sz w:val="22"/>
+          <w:szCs w:val="22"/>
+          <w:highlight w:val="yellow"/>
+        </w:rPr>
+        <w:t>удалить невозможно, скрыл поля</w:t>
       </w:r>
     </w:p>
     <w:p>
@@ -625,12 +665,14 @@
         <w:rPr>
           <w:sz w:val="22"/>
           <w:szCs w:val="22"/>
-        </w:rPr>
-      </w:pPr>
-      <w:r>
-        <w:rPr>
-          <w:sz w:val="22"/>
-          <w:szCs w:val="22"/>
+          <w:highlight w:val="yellow"/>
+        </w:rPr>
+      </w:pPr>
+      <w:r>
+        <w:rPr>
+          <w:sz w:val="22"/>
+          <w:szCs w:val="22"/>
+          <w:highlight w:val="yellow"/>
         </w:rPr>
         <w:t>Кнопки переименовать в «</w:t>
       </w:r>
@@ -638,6 +680,7 @@
         <w:rPr>
           <w:sz w:val="22"/>
           <w:szCs w:val="22"/>
+          <w:highlight w:val="yellow"/>
           <w:lang w:val="en-US"/>
         </w:rPr>
         <w:t>Buy</w:t>
@@ -646,6 +689,7 @@
         <w:rPr>
           <w:sz w:val="22"/>
           <w:szCs w:val="22"/>
+          <w:highlight w:val="yellow"/>
         </w:rPr>
         <w:t>»</w:t>
       </w:r>
@@ -665,12 +709,14 @@
         <w:rPr>
           <w:sz w:val="22"/>
           <w:szCs w:val="22"/>
-        </w:rPr>
-      </w:pPr>
-      <w:r>
-        <w:rPr>
-          <w:sz w:val="22"/>
-          <w:szCs w:val="22"/>
+          <w:highlight w:val="cyan"/>
+        </w:rPr>
+      </w:pPr>
+      <w:r>
+        <w:rPr>
+          <w:sz w:val="22"/>
+          <w:szCs w:val="22"/>
+          <w:highlight w:val="cyan"/>
         </w:rPr>
         <w:t xml:space="preserve">Добавить возможность выбора </w:t>
       </w:r>
@@ -679,6 +725,7 @@
         <w:rPr>
           <w:sz w:val="22"/>
           <w:szCs w:val="22"/>
+          <w:highlight w:val="cyan"/>
           <w:lang w:val="en-US"/>
         </w:rPr>
         <w:t>cPanel</w:t>
@@ -688,6 +735,7 @@
         <w:rPr>
           <w:sz w:val="22"/>
           <w:szCs w:val="22"/>
+          <w:highlight w:val="cyan"/>
         </w:rPr>
         <w:t xml:space="preserve">, если </w:t>
       </w:r>
@@ -696,6 +744,7 @@
         <w:rPr>
           <w:sz w:val="22"/>
           <w:szCs w:val="22"/>
+          <w:highlight w:val="cyan"/>
         </w:rPr>
         <w:t>трудозатратно</w:t>
       </w:r>
@@ -704,8 +753,17 @@
         <w:rPr>
           <w:sz w:val="22"/>
           <w:szCs w:val="22"/>
+          <w:highlight w:val="cyan"/>
         </w:rPr>
         <w:t>, реализуем позднее</w:t>
+      </w:r>
+      <w:r>
+        <w:rPr>
+          <w:sz w:val="22"/>
+          <w:szCs w:val="22"/>
+          <w:highlight w:val="cyan"/>
+        </w:rPr>
+        <w:t xml:space="preserve"> --- предлагаю переместить на 1 шаг заказа</w:t>
       </w:r>
     </w:p>
     <w:p>
@@ -731,9 +789,8 @@
           <w:szCs w:val="22"/>
           <w:lang w:val="ru-RU"/>
         </w:rPr>
-        <w:t xml:space="preserve">Параметры, которые подтягиваются из </w:t>
-      </w:r>
-      <w:proofErr w:type="spellStart"/>
+        <w:t>Параметры, которые подтягиваются из</w:t>
+      </w:r>
       <w:r>
         <w:rPr>
           <w:rFonts w:asciiTheme="minorHAnsi" w:eastAsiaTheme="minorHAnsi" w:hAnsiTheme="minorHAnsi" w:cstheme="minorBidi"/>
@@ -742,9 +799,31 @@
           <w:szCs w:val="22"/>
           <w:lang w:val="ru-RU"/>
         </w:rPr>
-        <w:t>инвентори</w:t>
-      </w:r>
-      <w:proofErr w:type="spellEnd"/>
+        <w:t xml:space="preserve"> </w:t>
+      </w:r>
+      <w:r>
+        <w:rPr>
+          <w:rFonts w:asciiTheme="minorHAnsi" w:eastAsiaTheme="minorHAnsi" w:hAnsiTheme="minorHAnsi" w:cstheme="minorBidi"/>
+          <w:b/>
+          <w:color w:val="FF0000"/>
+          <w:kern w:val="0"/>
+          <w:sz w:val="22"/>
+          <w:szCs w:val="22"/>
+          <w:lang w:val="ru-RU"/>
+        </w:rPr>
+        <w:t>БИЛЛИНГА!</w:t>
+      </w:r>
+      <w:r>
+        <w:rPr>
+          <w:rFonts w:asciiTheme="minorHAnsi" w:eastAsiaTheme="minorHAnsi" w:hAnsiTheme="minorHAnsi" w:cstheme="minorBidi"/>
+          <w:color w:val="FF0000"/>
+          <w:kern w:val="0"/>
+          <w:sz w:val="22"/>
+          <w:szCs w:val="22"/>
+          <w:lang w:val="ru-RU"/>
+        </w:rPr>
+        <w:t xml:space="preserve"> </w:t>
+      </w:r>
       <w:r>
         <w:rPr>
           <w:rFonts w:asciiTheme="minorHAnsi" w:eastAsiaTheme="minorHAnsi" w:hAnsiTheme="minorHAnsi" w:cstheme="minorBidi"/>
@@ -753,7 +832,7 @@
           <w:szCs w:val="22"/>
           <w:lang w:val="ru-RU"/>
         </w:rPr>
-        <w:t xml:space="preserve"> (трафик, </w:t>
+        <w:t xml:space="preserve">(трафик, </w:t>
       </w:r>
       <w:proofErr w:type="spellStart"/>
       <w:r>
@@ -820,6 +899,18 @@
           <w:lang w:val="ru-RU"/>
         </w:rPr>
         <w:t xml:space="preserve"> 1Tb. Потом реализуем «правильно». </w:t>
+      </w:r>
+      <w:r>
+        <w:rPr>
+          <w:rFonts w:asciiTheme="minorHAnsi" w:eastAsiaTheme="minorHAnsi" w:hAnsiTheme="minorHAnsi" w:cstheme="minorBidi"/>
+          <w:color w:val="FFFFFF" w:themeColor="background1"/>
+          <w:kern w:val="0"/>
+          <w:sz w:val="22"/>
+          <w:szCs w:val="22"/>
+          <w:highlight w:val="red"/>
+          <w:lang w:val="ru-RU"/>
+        </w:rPr>
+        <w:t>---- на рассмотрении</w:t>
       </w:r>
     </w:p>
     <w:p>
@@ -882,6 +973,37 @@
         </w:rPr>
         <w:t>)</w:t>
       </w:r>
+      <w:r>
+        <w:rPr>
+          <w:rFonts w:asciiTheme="minorHAnsi" w:hAnsiTheme="minorHAnsi"/>
+          <w:sz w:val="22"/>
+          <w:szCs w:val="22"/>
+          <w:lang w:val="ru-RU"/>
+        </w:rPr>
+        <w:t xml:space="preserve"> </w:t>
+      </w:r>
+      <w:r>
+        <w:rPr>
+          <w:rFonts w:asciiTheme="minorHAnsi" w:eastAsiaTheme="minorHAnsi" w:hAnsiTheme="minorHAnsi" w:cstheme="minorBidi"/>
+          <w:kern w:val="0"/>
+          <w:sz w:val="22"/>
+          <w:szCs w:val="22"/>
+          <w:lang w:val="ru-RU"/>
+        </w:rPr>
+        <w:t xml:space="preserve">». </w:t>
+      </w:r>
+      <w:r>
+        <w:rPr>
+          <w:rFonts w:asciiTheme="minorHAnsi" w:eastAsiaTheme="minorHAnsi" w:hAnsiTheme="minorHAnsi" w:cstheme="minorBidi"/>
+          <w:color w:val="FFFFFF" w:themeColor="background1"/>
+          <w:kern w:val="0"/>
+          <w:sz w:val="22"/>
+          <w:szCs w:val="22"/>
+          <w:highlight w:val="red"/>
+          <w:lang w:val="ru-RU"/>
+        </w:rPr>
+        <w:t>---- на рассмотрении</w:t>
+      </w:r>
     </w:p>
     <w:p>
       <w:pPr>
@@ -928,6 +1050,37 @@
           <w:lang w:val="ru-RU"/>
         </w:rPr>
         <w:t>, трафика, ОС панели. Остальные параметры удалить</w:t>
+      </w:r>
+      <w:r>
+        <w:rPr>
+          <w:rFonts w:asciiTheme="minorHAnsi" w:hAnsiTheme="minorHAnsi"/>
+          <w:sz w:val="22"/>
+          <w:szCs w:val="22"/>
+          <w:lang w:val="ru-RU"/>
+        </w:rPr>
+        <w:t xml:space="preserve"> </w:t>
+      </w:r>
+      <w:r>
+        <w:rPr>
+          <w:rFonts w:asciiTheme="minorHAnsi" w:eastAsiaTheme="minorHAnsi" w:hAnsiTheme="minorHAnsi" w:cstheme="minorBidi"/>
+          <w:kern w:val="0"/>
+          <w:sz w:val="22"/>
+          <w:szCs w:val="22"/>
+          <w:lang w:val="ru-RU"/>
+        </w:rPr>
+        <w:t xml:space="preserve">». </w:t>
+      </w:r>
+      <w:r>
+        <w:rPr>
+          <w:rFonts w:asciiTheme="minorHAnsi" w:eastAsiaTheme="minorHAnsi" w:hAnsiTheme="minorHAnsi" w:cstheme="minorBidi"/>
+          <w:color w:val="FFFFFF" w:themeColor="background1"/>
+          <w:kern w:val="0"/>
+          <w:sz w:val="22"/>
+          <w:szCs w:val="22"/>
+          <w:highlight w:val="red"/>
+          <w:lang w:val="ru-RU"/>
+        </w:rPr>
+        <w:t>---- на рассмотрении</w:t>
       </w:r>
     </w:p>
     <w:p>
@@ -1648,9 +1801,12 @@
         </w:tabs>
         <w:ind w:left="1068"/>
         <w:rPr>
-          <w:rFonts w:asciiTheme="minorHAnsi" w:hAnsiTheme="minorHAnsi"/>
-          <w:sz w:val="22"/>
-          <w:szCs w:val="22"/>
+          <w:rStyle w:val="a3"/>
+          <w:rFonts w:asciiTheme="minorHAnsi" w:hAnsiTheme="minorHAnsi"/>
+          <w:color w:val="auto"/>
+          <w:sz w:val="22"/>
+          <w:szCs w:val="22"/>
+          <w:u w:val="none"/>
           <w:lang w:val="ru-RU"/>
         </w:rPr>
       </w:pPr>
@@ -1830,6 +1986,74 @@
         </w:r>
         <w:proofErr w:type="spellEnd"/>
       </w:hyperlink>
+    </w:p>
+    <w:p>
+      <w:pPr>
+        <w:pStyle w:val="1"/>
+        <w:numPr>
+          <w:ilvl w:val="0"/>
+          <w:numId w:val="5"/>
+        </w:numPr>
+        <w:tabs>
+          <w:tab w:val="num" w:pos="0"/>
+        </w:tabs>
+        <w:ind w:left="1068"/>
+        <w:rPr>
+          <w:rFonts w:asciiTheme="minorHAnsi" w:hAnsiTheme="minorHAnsi"/>
+          <w:sz w:val="22"/>
+          <w:szCs w:val="22"/>
+          <w:lang w:val="ru-RU"/>
+        </w:rPr>
+      </w:pPr>
+      <w:r>
+        <w:rPr>
+          <w:rFonts w:asciiTheme="minorHAnsi" w:hAnsiTheme="minorHAnsi"/>
+          <w:sz w:val="22"/>
+          <w:szCs w:val="22"/>
+          <w:lang w:val="ru-RU"/>
+        </w:rPr>
+        <w:t xml:space="preserve"> [15.01.16, 11:59:58] Маша: В </w:t>
+      </w:r>
+      <w:proofErr w:type="spellStart"/>
+      <w:r>
+        <w:rPr>
+          <w:rFonts w:asciiTheme="minorHAnsi" w:hAnsiTheme="minorHAnsi"/>
+          <w:sz w:val="22"/>
+          <w:szCs w:val="22"/>
+          <w:lang w:val="ru-RU"/>
+        </w:rPr>
+        <w:t>managed</w:t>
+      </w:r>
+      <w:proofErr w:type="spellEnd"/>
+      <w:r>
+        <w:rPr>
+          <w:rFonts w:asciiTheme="minorHAnsi" w:hAnsiTheme="minorHAnsi"/>
+          <w:sz w:val="22"/>
+          <w:szCs w:val="22"/>
+          <w:lang w:val="ru-RU"/>
+        </w:rPr>
+        <w:t xml:space="preserve"> </w:t>
+      </w:r>
+      <w:proofErr w:type="spellStart"/>
+      <w:r>
+        <w:rPr>
+          <w:rFonts w:asciiTheme="minorHAnsi" w:hAnsiTheme="minorHAnsi"/>
+          <w:sz w:val="22"/>
+          <w:szCs w:val="22"/>
+          <w:lang w:val="ru-RU"/>
+        </w:rPr>
+        <w:t>cloud</w:t>
+      </w:r>
+      <w:proofErr w:type="spellEnd"/>
+      <w:r>
+        <w:rPr>
+          <w:rFonts w:asciiTheme="minorHAnsi" w:hAnsiTheme="minorHAnsi"/>
+          <w:sz w:val="22"/>
+          <w:szCs w:val="22"/>
+          <w:lang w:val="ru-RU"/>
+        </w:rPr>
+        <w:t xml:space="preserve"> все-таки на второй шаг добавляем доп. сервисы - BANDWIDTH, BACKUP и IP. Формат отображения как у VDS, т.е. бегунки. Возникла идея IP продавать подсетями, как здесь https://www.ovh.com/us/dedicated-cloud/network/ip-addresses.xml</w:t>
+      </w:r>
     </w:p>
     <w:p>
       <w:pPr>
@@ -1875,14 +2099,16 @@
           <w:rFonts w:asciiTheme="minorHAnsi" w:hAnsiTheme="minorHAnsi"/>
           <w:sz w:val="22"/>
           <w:szCs w:val="22"/>
-          <w:lang w:val="ru-RU"/>
-        </w:rPr>
-      </w:pPr>
-      <w:r>
-        <w:rPr>
-          <w:rFonts w:asciiTheme="minorHAnsi" w:hAnsiTheme="minorHAnsi"/>
-          <w:sz w:val="22"/>
-          <w:szCs w:val="22"/>
+          <w:highlight w:val="yellow"/>
+          <w:lang w:val="ru-RU"/>
+        </w:rPr>
+      </w:pPr>
+      <w:r>
+        <w:rPr>
+          <w:rFonts w:asciiTheme="minorHAnsi" w:hAnsiTheme="minorHAnsi"/>
+          <w:sz w:val="22"/>
+          <w:szCs w:val="22"/>
+          <w:highlight w:val="yellow"/>
           <w:lang w:val="ru-RU"/>
         </w:rPr>
         <w:t xml:space="preserve">В самой таблице с тарифами на услугу </w:t>
@@ -1892,6 +2118,7 @@
           <w:rFonts w:asciiTheme="minorHAnsi" w:hAnsiTheme="minorHAnsi"/>
           <w:sz w:val="22"/>
           <w:szCs w:val="22"/>
+          <w:highlight w:val="yellow"/>
         </w:rPr>
         <w:t>Container</w:t>
       </w:r>
@@ -1900,6 +2127,7 @@
           <w:rFonts w:asciiTheme="minorHAnsi" w:hAnsiTheme="minorHAnsi"/>
           <w:sz w:val="22"/>
           <w:szCs w:val="22"/>
+          <w:highlight w:val="yellow"/>
           <w:lang w:val="ru-RU"/>
         </w:rPr>
         <w:t>:</w:t>
@@ -1920,12 +2148,14 @@
         <w:rPr>
           <w:sz w:val="22"/>
           <w:szCs w:val="22"/>
-        </w:rPr>
-      </w:pPr>
-      <w:r>
-        <w:rPr>
-          <w:sz w:val="22"/>
-          <w:szCs w:val="22"/>
+          <w:highlight w:val="yellow"/>
+        </w:rPr>
+      </w:pPr>
+      <w:r>
+        <w:rPr>
+          <w:sz w:val="22"/>
+          <w:szCs w:val="22"/>
+          <w:highlight w:val="yellow"/>
         </w:rPr>
         <w:t xml:space="preserve">Выбор ОС – выпадающий список </w:t>
       </w:r>
@@ -1945,12 +2175,14 @@
         <w:rPr>
           <w:sz w:val="22"/>
           <w:szCs w:val="22"/>
-        </w:rPr>
-      </w:pPr>
-      <w:r>
-        <w:rPr>
-          <w:sz w:val="22"/>
-          <w:szCs w:val="22"/>
+          <w:highlight w:val="yellow"/>
+        </w:rPr>
+      </w:pPr>
+      <w:r>
+        <w:rPr>
+          <w:sz w:val="22"/>
+          <w:szCs w:val="22"/>
+          <w:highlight w:val="yellow"/>
           <w:lang w:val="en-US"/>
         </w:rPr>
         <w:t>B</w:t>
@@ -1960,6 +2192,7 @@
         <w:rPr>
           <w:sz w:val="22"/>
           <w:szCs w:val="22"/>
+          <w:highlight w:val="yellow"/>
         </w:rPr>
         <w:t>andwidth</w:t>
       </w:r>
@@ -1968,6 +2201,7 @@
         <w:rPr>
           <w:sz w:val="22"/>
           <w:szCs w:val="22"/>
+          <w:highlight w:val="yellow"/>
         </w:rPr>
         <w:t xml:space="preserve"> </w:t>
       </w:r>
@@ -1976,6 +2210,7 @@
         <w:rPr>
           <w:sz w:val="22"/>
           <w:szCs w:val="22"/>
+          <w:highlight w:val="yellow"/>
         </w:rPr>
         <w:t>limit</w:t>
       </w:r>
@@ -1984,6 +2219,7 @@
         <w:rPr>
           <w:sz w:val="22"/>
           <w:szCs w:val="22"/>
+          <w:highlight w:val="yellow"/>
         </w:rPr>
         <w:t xml:space="preserve"> – выпадающий список. </w:t>
       </w:r>
@@ -2003,6 +2239,7 @@
         <w:rPr>
           <w:sz w:val="22"/>
           <w:szCs w:val="22"/>
+          <w:highlight w:val="yellow"/>
         </w:rPr>
       </w:pPr>
       <w:proofErr w:type="spellStart"/>
@@ -2010,6 +2247,7 @@
         <w:rPr>
           <w:sz w:val="22"/>
           <w:szCs w:val="22"/>
+          <w:highlight w:val="yellow"/>
         </w:rPr>
         <w:t>Backup</w:t>
       </w:r>
@@ -2018,6 +2256,7 @@
         <w:rPr>
           <w:sz w:val="22"/>
           <w:szCs w:val="22"/>
+          <w:highlight w:val="yellow"/>
         </w:rPr>
         <w:t xml:space="preserve"> – отображение также, как и </w:t>
       </w:r>
@@ -2026,6 +2265,7 @@
         <w:rPr>
           <w:sz w:val="22"/>
           <w:szCs w:val="22"/>
+          <w:highlight w:val="yellow"/>
         </w:rPr>
         <w:t>Bandwidth</w:t>
       </w:r>
@@ -2034,6 +2274,7 @@
         <w:rPr>
           <w:sz w:val="22"/>
           <w:szCs w:val="22"/>
+          <w:highlight w:val="yellow"/>
         </w:rPr>
         <w:t xml:space="preserve"> </w:t>
       </w:r>
@@ -2042,6 +2283,7 @@
         <w:rPr>
           <w:sz w:val="22"/>
           <w:szCs w:val="22"/>
+          <w:highlight w:val="yellow"/>
         </w:rPr>
         <w:t>limit</w:t>
       </w:r>
@@ -2062,14 +2304,15 @@
         <w:rPr>
           <w:sz w:val="22"/>
           <w:szCs w:val="22"/>
-        </w:rPr>
-      </w:pPr>
-      <w:r>
-        <w:rPr>
-          <w:sz w:val="22"/>
-          <w:szCs w:val="22"/>
-        </w:rPr>
-        <w:lastRenderedPageBreak/>
+          <w:highlight w:val="yellow"/>
+        </w:rPr>
+      </w:pPr>
+      <w:r>
+        <w:rPr>
+          <w:sz w:val="22"/>
+          <w:szCs w:val="22"/>
+          <w:highlight w:val="yellow"/>
+        </w:rPr>
         <w:t xml:space="preserve">Выбор периода оплаты, как здесь </w:t>
       </w:r>
       <w:hyperlink r:id="rId12" w:history="1">
@@ -2079,6 +2322,7 @@
             <w:color w:val="auto"/>
             <w:sz w:val="22"/>
             <w:szCs w:val="22"/>
+            <w:highlight w:val="yellow"/>
           </w:rPr>
           <w:t>http://site-f.hostke.ru/cloud/vds/netherlands</w:t>
         </w:r>
@@ -2466,6 +2710,7 @@
           <w:rFonts w:cs="Trebuchet MS"/>
           <w:sz w:val="22"/>
           <w:szCs w:val="22"/>
+          <w:highlight w:val="yellow"/>
         </w:rPr>
       </w:pPr>
       <w:hyperlink r:id="rId15" w:history="1">
@@ -2476,6 +2721,7 @@
             <w:color w:val="auto"/>
             <w:sz w:val="22"/>
             <w:szCs w:val="22"/>
+            <w:highlight w:val="yellow"/>
           </w:rPr>
           <w:t>http://site-f.hostke.ru/about/about</w:t>
         </w:r>
@@ -2495,14 +2741,16 @@
           <w:rFonts w:cs="Trebuchet MS"/>
           <w:sz w:val="22"/>
           <w:szCs w:val="22"/>
-          <w:lang w:val="ru-RU"/>
-        </w:rPr>
-      </w:pPr>
-      <w:r>
-        <w:rPr>
-          <w:rFonts w:cs="Trebuchet MS"/>
-          <w:sz w:val="22"/>
-          <w:szCs w:val="22"/>
+          <w:highlight w:val="yellow"/>
+          <w:lang w:val="ru-RU"/>
+        </w:rPr>
+      </w:pPr>
+      <w:r>
+        <w:rPr>
+          <w:rFonts w:cs="Trebuchet MS"/>
+          <w:sz w:val="22"/>
+          <w:szCs w:val="22"/>
+          <w:highlight w:val="yellow"/>
           <w:lang w:val="ru-RU"/>
         </w:rPr>
         <w:t>Вернуть блок с преимуществами и закрыть его от индексации, если долго – давайте пока вообще его скроем</w:t>
@@ -2519,6 +2767,7 @@
         </w:rPr>
       </w:pPr>
     </w:p>
+    <w:bookmarkStart w:id="0" w:name="_GoBack"/>
     <w:p>
       <w:pPr>
         <w:widowControl w:val="0"/>
@@ -2531,137 +2780,173 @@
           <w:szCs w:val="22"/>
         </w:rPr>
       </w:pPr>
-      <w:hyperlink r:id="rId16" w:history="1">
-        <w:r>
-          <w:rPr>
-            <w:rFonts w:cs="Times New Roman"/>
-            <w:sz w:val="22"/>
-            <w:szCs w:val="22"/>
-            <w:u w:val="single" w:color="0B4CB4"/>
-            <w:lang w:val="en"/>
-          </w:rPr>
-          <w:t>http</w:t>
-        </w:r>
-        <w:r>
-          <w:rPr>
-            <w:rFonts w:cs="Times New Roman"/>
-            <w:sz w:val="22"/>
-            <w:szCs w:val="22"/>
-            <w:u w:val="single" w:color="0B4CB4"/>
-          </w:rPr>
-          <w:t>://</w:t>
-        </w:r>
-        <w:r>
-          <w:rPr>
-            <w:rFonts w:cs="Times New Roman"/>
-            <w:sz w:val="22"/>
-            <w:szCs w:val="22"/>
-            <w:u w:val="single" w:color="0B4CB4"/>
-            <w:lang w:val="en"/>
-          </w:rPr>
-          <w:t>site</w:t>
-        </w:r>
-        <w:r>
-          <w:rPr>
-            <w:rFonts w:cs="Times New Roman"/>
-            <w:sz w:val="22"/>
-            <w:szCs w:val="22"/>
-            <w:u w:val="single" w:color="0B4CB4"/>
-          </w:rPr>
-          <w:t>-</w:t>
-        </w:r>
-        <w:r>
-          <w:rPr>
-            <w:rFonts w:cs="Times New Roman"/>
-            <w:sz w:val="22"/>
-            <w:szCs w:val="22"/>
-            <w:u w:val="single" w:color="0B4CB4"/>
-            <w:lang w:val="en"/>
-          </w:rPr>
-          <w:t>f</w:t>
-        </w:r>
-        <w:r>
-          <w:rPr>
-            <w:rFonts w:cs="Times New Roman"/>
-            <w:sz w:val="22"/>
-            <w:szCs w:val="22"/>
-            <w:u w:val="single" w:color="0B4CB4"/>
-          </w:rPr>
-          <w:t>.</w:t>
-        </w:r>
-        <w:proofErr w:type="spellStart"/>
-        <w:r>
-          <w:rPr>
-            <w:rFonts w:cs="Times New Roman"/>
-            <w:sz w:val="22"/>
-            <w:szCs w:val="22"/>
-            <w:u w:val="single" w:color="0B4CB4"/>
-            <w:lang w:val="en"/>
-          </w:rPr>
-          <w:t>hostke</w:t>
-        </w:r>
-        <w:proofErr w:type="spellEnd"/>
-        <w:r>
-          <w:rPr>
-            <w:rFonts w:cs="Times New Roman"/>
-            <w:sz w:val="22"/>
-            <w:szCs w:val="22"/>
-            <w:u w:val="single" w:color="0B4CB4"/>
-          </w:rPr>
-          <w:t>.</w:t>
-        </w:r>
-        <w:proofErr w:type="spellStart"/>
-        <w:r>
-          <w:rPr>
-            <w:rFonts w:cs="Times New Roman"/>
-            <w:sz w:val="22"/>
-            <w:szCs w:val="22"/>
-            <w:u w:val="single" w:color="0B4CB4"/>
-            <w:lang w:val="en"/>
-          </w:rPr>
-          <w:t>ru</w:t>
-        </w:r>
-        <w:proofErr w:type="spellEnd"/>
-        <w:r>
-          <w:rPr>
-            <w:rFonts w:cs="Times New Roman"/>
-            <w:sz w:val="22"/>
-            <w:szCs w:val="22"/>
-            <w:u w:val="single" w:color="0B4CB4"/>
-          </w:rPr>
-          <w:t>/</w:t>
-        </w:r>
-        <w:r>
-          <w:rPr>
-            <w:rFonts w:cs="Times New Roman"/>
-            <w:sz w:val="22"/>
-            <w:szCs w:val="22"/>
-            <w:u w:val="single" w:color="0B4CB4"/>
-            <w:lang w:val="en"/>
-          </w:rPr>
-          <w:t>solutions</w:t>
-        </w:r>
-        <w:r>
-          <w:rPr>
-            <w:rFonts w:cs="Times New Roman"/>
-            <w:sz w:val="22"/>
-            <w:szCs w:val="22"/>
-            <w:u w:val="single" w:color="0B4CB4"/>
-          </w:rPr>
-          <w:t>/</w:t>
-        </w:r>
-        <w:r>
-          <w:rPr>
-            <w:rFonts w:cs="Times New Roman"/>
-            <w:sz w:val="22"/>
-            <w:szCs w:val="22"/>
-            <w:u w:val="single" w:color="0B4CB4"/>
-            <w:lang w:val="en"/>
-          </w:rPr>
-          <w:t>colocation</w:t>
-        </w:r>
-      </w:hyperlink>
-    </w:p>
+      <w:r>
+        <w:fldChar w:fldCharType="begin"/>
+      </w:r>
+      <w:r>
+        <w:instrText xml:space="preserve"> HYPERLINK "http://site-f.hostke.ru/solutions/colocation" </w:instrText>
+      </w:r>
+      <w:r>
+        <w:fldChar w:fldCharType="separate"/>
+      </w:r>
+      <w:r>
+        <w:rPr>
+          <w:rFonts w:cs="Times New Roman"/>
+          <w:sz w:val="22"/>
+          <w:szCs w:val="22"/>
+          <w:u w:val="single" w:color="0B4CB4"/>
+          <w:lang w:val="en"/>
+        </w:rPr>
+        <w:t>http</w:t>
+      </w:r>
+      <w:r>
+        <w:rPr>
+          <w:rFonts w:cs="Times New Roman"/>
+          <w:sz w:val="22"/>
+          <w:szCs w:val="22"/>
+          <w:u w:val="single" w:color="0B4CB4"/>
+        </w:rPr>
+        <w:t>:</w:t>
+      </w:r>
+      <w:r>
+        <w:rPr>
+          <w:rFonts w:cs="Times New Roman"/>
+          <w:sz w:val="22"/>
+          <w:szCs w:val="22"/>
+          <w:u w:val="single" w:color="0B4CB4"/>
+        </w:rPr>
+        <w:t>/</w:t>
+      </w:r>
+      <w:r>
+        <w:rPr>
+          <w:rFonts w:cs="Times New Roman"/>
+          <w:sz w:val="22"/>
+          <w:szCs w:val="22"/>
+          <w:u w:val="single" w:color="0B4CB4"/>
+        </w:rPr>
+        <w:t>/</w:t>
+      </w:r>
+      <w:r>
+        <w:rPr>
+          <w:rFonts w:cs="Times New Roman"/>
+          <w:sz w:val="22"/>
+          <w:szCs w:val="22"/>
+          <w:u w:val="single" w:color="0B4CB4"/>
+          <w:lang w:val="en"/>
+        </w:rPr>
+        <w:t>site</w:t>
+      </w:r>
+      <w:r>
+        <w:rPr>
+          <w:rFonts w:cs="Times New Roman"/>
+          <w:sz w:val="22"/>
+          <w:szCs w:val="22"/>
+          <w:u w:val="single" w:color="0B4CB4"/>
+        </w:rPr>
+        <w:t>-</w:t>
+      </w:r>
+      <w:r>
+        <w:rPr>
+          <w:rFonts w:cs="Times New Roman"/>
+          <w:sz w:val="22"/>
+          <w:szCs w:val="22"/>
+          <w:u w:val="single" w:color="0B4CB4"/>
+          <w:lang w:val="en"/>
+        </w:rPr>
+        <w:t>f</w:t>
+      </w:r>
+      <w:r>
+        <w:rPr>
+          <w:rFonts w:cs="Times New Roman"/>
+          <w:sz w:val="22"/>
+          <w:szCs w:val="22"/>
+          <w:u w:val="single" w:color="0B4CB4"/>
+        </w:rPr>
+        <w:t>.</w:t>
+      </w:r>
+      <w:proofErr w:type="spellStart"/>
+      <w:r>
+        <w:rPr>
+          <w:rFonts w:cs="Times New Roman"/>
+          <w:sz w:val="22"/>
+          <w:szCs w:val="22"/>
+          <w:u w:val="single" w:color="0B4CB4"/>
+          <w:lang w:val="en"/>
+        </w:rPr>
+        <w:t>hostke</w:t>
+      </w:r>
+      <w:proofErr w:type="spellEnd"/>
+      <w:r>
+        <w:rPr>
+          <w:rFonts w:cs="Times New Roman"/>
+          <w:sz w:val="22"/>
+          <w:szCs w:val="22"/>
+          <w:u w:val="single" w:color="0B4CB4"/>
+        </w:rPr>
+        <w:t>.</w:t>
+      </w:r>
+      <w:proofErr w:type="spellStart"/>
+      <w:r>
+        <w:rPr>
+          <w:rFonts w:cs="Times New Roman"/>
+          <w:sz w:val="22"/>
+          <w:szCs w:val="22"/>
+          <w:u w:val="single" w:color="0B4CB4"/>
+          <w:lang w:val="en"/>
+        </w:rPr>
+        <w:t>ru</w:t>
+      </w:r>
+      <w:proofErr w:type="spellEnd"/>
+      <w:r>
+        <w:rPr>
+          <w:rFonts w:cs="Times New Roman"/>
+          <w:sz w:val="22"/>
+          <w:szCs w:val="22"/>
+          <w:u w:val="single" w:color="0B4CB4"/>
+        </w:rPr>
+        <w:t>/</w:t>
+      </w:r>
+      <w:r>
+        <w:rPr>
+          <w:rFonts w:cs="Times New Roman"/>
+          <w:sz w:val="22"/>
+          <w:szCs w:val="22"/>
+          <w:u w:val="single" w:color="0B4CB4"/>
+          <w:lang w:val="en"/>
+        </w:rPr>
+        <w:t>solutions</w:t>
+      </w:r>
+      <w:r>
+        <w:rPr>
+          <w:rFonts w:cs="Times New Roman"/>
+          <w:sz w:val="22"/>
+          <w:szCs w:val="22"/>
+          <w:u w:val="single" w:color="0B4CB4"/>
+        </w:rPr>
+        <w:t>/</w:t>
+      </w:r>
+      <w:r>
+        <w:rPr>
+          <w:rFonts w:cs="Times New Roman"/>
+          <w:sz w:val="22"/>
+          <w:szCs w:val="22"/>
+          <w:u w:val="single" w:color="0B4CB4"/>
+          <w:lang w:val="en"/>
+        </w:rPr>
+        <w:t>colocation</w:t>
+      </w:r>
+      <w:r>
+        <w:rPr>
+          <w:rFonts w:cs="Times New Roman"/>
+          <w:sz w:val="22"/>
+          <w:szCs w:val="22"/>
+          <w:u w:val="single" w:color="0B4CB4"/>
+          <w:lang w:val="en"/>
+        </w:rPr>
+        <w:fldChar w:fldCharType="end"/>
+      </w:r>
+    </w:p>
+    <w:bookmarkEnd w:id="0"/>
     <w:p>
       <w:pPr>
         <w:pStyle w:val="1"/>
@@ -2759,7 +3044,7 @@
         </w:rPr>
         <w:t xml:space="preserve"> га странице </w:t>
       </w:r>
-      <w:hyperlink r:id="rId17" w:history="1">
+      <w:hyperlink r:id="rId16" w:history="1">
         <w:r>
           <w:rPr>
             <w:rStyle w:val="a3"/>
@@ -2939,7 +3224,7 @@
           <w:szCs w:val="21"/>
         </w:rPr>
       </w:pPr>
-      <w:hyperlink r:id="rId18" w:history="1">
+      <w:hyperlink r:id="rId17" w:history="1">
         <w:r>
           <w:rPr>
             <w:rStyle w:val="a3"/>
@@ -3184,17 +3469,7 @@
           <w:szCs w:val="22"/>
           <w:lang w:val="ru-RU"/>
         </w:rPr>
-        <w:t xml:space="preserve"> и т.п.  – добавить. Адреса </w:t>
-      </w:r>
-      <w:proofErr w:type="gramStart"/>
-      <w:r>
-        <w:rPr>
-          <w:rFonts w:cs="Trebuchet MS"/>
-          <w:sz w:val="22"/>
-          <w:szCs w:val="22"/>
-          <w:lang w:val="ru-RU"/>
-        </w:rPr>
-        <w:t>- .</w:t>
+        <w:t xml:space="preserve"> и т.п.  – добавить. Адреса - .</w:t>
       </w:r>
       <w:proofErr w:type="spellStart"/>
       <w:r>
@@ -3207,7 +3482,6 @@
         <w:t>com</w:t>
       </w:r>
       <w:proofErr w:type="spellEnd"/>
-      <w:proofErr w:type="gramEnd"/>
       <w:r>
         <w:rPr>
           <w:rFonts w:cs="Trebuchet MS"/>
@@ -3235,7 +3509,7 @@
         </w:rPr>
         <w:t xml:space="preserve">Т.е. сделать контент по аналогии с </w:t>
       </w:r>
-      <w:hyperlink r:id="rId19" w:history="1">
+      <w:hyperlink r:id="rId18" w:history="1">
         <w:r>
           <w:rPr>
             <w:rFonts w:ascii="Calibri" w:eastAsia="Calibri" w:hAnsi="Calibri" w:cs="Trebuchet MS"/>
@@ -3500,7 +3774,6 @@
         </w:rPr>
         <w:t xml:space="preserve"> и </w:t>
       </w:r>
-      <w:proofErr w:type="gramStart"/>
       <w:r>
         <w:rPr>
           <w:rFonts w:cs="Trebuchet MS"/>
@@ -3516,16 +3789,7 @@
           <w:sz w:val="22"/>
           <w:szCs w:val="22"/>
         </w:rPr>
-        <w:t xml:space="preserve">  разворачивающийся</w:t>
-      </w:r>
-      <w:proofErr w:type="gramEnd"/>
-      <w:r>
-        <w:rPr>
-          <w:rFonts w:cs="Trebuchet MS"/>
-          <w:sz w:val="22"/>
-          <w:szCs w:val="22"/>
-        </w:rPr>
-        <w:t xml:space="preserve"> блок с разворачивающимися списками</w:t>
+        <w:t xml:space="preserve">  разворачивающийся блок с разворачивающимися списками</w:t>
       </w:r>
     </w:p>
     <w:p>
@@ -3570,7 +3834,7 @@
                     </pic:cNvPicPr>
                   </pic:nvPicPr>
                   <pic:blipFill>
-                    <a:blip r:embed="rId20" cstate="print">
+                    <a:blip r:embed="rId19" cstate="print">
                       <a:extLst>
                         <a:ext uri="{28A0092B-C50C-407E-A947-70E740481C1C}">
                           <a14:useLocalDpi xmlns:a14="http://schemas.microsoft.com/office/drawing/2010/main" val="0"/>
@@ -3644,7 +3908,7 @@
                     </pic:cNvPicPr>
                   </pic:nvPicPr>
                   <pic:blipFill>
-                    <a:blip r:embed="rId21" cstate="print">
+                    <a:blip r:embed="rId20" cstate="print">
                       <a:extLst>
                         <a:ext uri="{28A0092B-C50C-407E-A947-70E740481C1C}">
                           <a14:useLocalDpi xmlns:a14="http://schemas.microsoft.com/office/drawing/2010/main" val="0"/>
@@ -3688,7 +3952,7 @@
           <w:szCs w:val="22"/>
         </w:rPr>
       </w:pPr>
-      <w:hyperlink r:id="rId22" w:history="1">
+      <w:hyperlink r:id="rId21" w:history="1">
         <w:r>
           <w:rPr>
             <w:rFonts w:cs="Trebuchet MS"/>
@@ -3777,7 +4041,7 @@
                     <pic:cNvPicPr/>
                   </pic:nvPicPr>
                   <pic:blipFill>
-                    <a:blip r:embed="rId23"/>
+                    <a:blip r:embed="rId22"/>
                     <a:stretch>
                       <a:fillRect/>
                     </a:stretch>
@@ -3913,7 +4177,7 @@
           <w:szCs w:val="22"/>
         </w:rPr>
       </w:pPr>
-      <w:hyperlink r:id="rId24" w:history="1">
+      <w:hyperlink r:id="rId23" w:history="1">
         <w:r>
           <w:rPr>
             <w:rStyle w:val="a3"/>
@@ -4058,7 +4322,7 @@
           <w:szCs w:val="22"/>
         </w:rPr>
       </w:pPr>
-      <w:hyperlink r:id="rId25" w:history="1">
+      <w:hyperlink r:id="rId24" w:history="1">
         <w:r>
           <w:rPr>
             <w:rStyle w:val="a3"/>
@@ -4109,7 +4373,7 @@
           <w:szCs w:val="22"/>
         </w:rPr>
       </w:pPr>
-      <w:hyperlink r:id="rId26" w:history="1">
+      <w:hyperlink r:id="rId25" w:history="1">
         <w:r>
           <w:rPr>
             <w:rStyle w:val="a3"/>
@@ -4198,7 +4462,7 @@
         </w:rPr>
         <w:t xml:space="preserve">" заменить на блок с </w:t>
       </w:r>
-      <w:hyperlink r:id="rId27" w:history="1">
+      <w:hyperlink r:id="rId26" w:history="1">
         <w:r>
           <w:rPr>
             <w:rStyle w:val="a3"/>
@@ -4399,7 +4663,7 @@
           <w:szCs w:val="22"/>
         </w:rPr>
       </w:pPr>
-      <w:hyperlink r:id="rId28" w:history="1">
+      <w:hyperlink r:id="rId27" w:history="1">
         <w:r>
           <w:rPr>
             <w:rFonts w:cs="Times New Roman"/>
@@ -4715,7 +4979,7 @@
           <w:szCs w:val="22"/>
         </w:rPr>
       </w:pPr>
-      <w:hyperlink r:id="rId29" w:history="1">
+      <w:hyperlink r:id="rId28" w:history="1">
         <w:r>
           <w:rPr>
             <w:rFonts w:cs="Trebuchet MS"/>
@@ -4818,7 +5082,7 @@
                     <pic:cNvPicPr/>
                   </pic:nvPicPr>
                   <pic:blipFill rotWithShape="1">
-                    <a:blip r:embed="rId30" cstate="screen">
+                    <a:blip r:embed="rId29" cstate="screen">
                       <a:extLst>
                         <a:ext uri="{28A0092B-C50C-407E-A947-70E740481C1C}">
                           <a14:useLocalDpi xmlns:a14="http://schemas.microsoft.com/office/drawing/2010/main"/>
@@ -4880,7 +5144,7 @@
           <w:szCs w:val="22"/>
         </w:rPr>
       </w:pPr>
-      <w:hyperlink r:id="rId31" w:history="1">
+      <w:hyperlink r:id="rId30" w:history="1">
         <w:r>
           <w:rPr>
             <w:rFonts w:cs="Times New Roman"/>
@@ -5037,50 +5301,9 @@
           <w:sz w:val="22"/>
           <w:szCs w:val="22"/>
         </w:rPr>
-        <w:t>Поменять текст в оранжевом блоке</w:t>
-      </w:r>
-      <w:r>
-        <w:rPr>
-          <w:rFonts w:cs="Trebuchet MS"/>
-          <w:sz w:val="22"/>
-          <w:szCs w:val="22"/>
-        </w:rPr>
-        <w:t xml:space="preserve"> </w:t>
-      </w:r>
-      <w:r>
-        <w:rPr>
-          <w:rFonts w:cs="Trebuchet MS"/>
-          <w:sz w:val="22"/>
-          <w:szCs w:val="22"/>
-        </w:rPr>
-        <w:t>про закон</w:t>
-      </w:r>
-      <w:r>
-        <w:rPr>
-          <w:rFonts w:cs="Trebuchet MS"/>
-          <w:sz w:val="22"/>
-          <w:szCs w:val="22"/>
-        </w:rPr>
-        <w:t xml:space="preserve">, т.е. перетащить этот блок </w:t>
-      </w:r>
-      <w:proofErr w:type="gramStart"/>
-      <w:r>
-        <w:rPr>
-          <w:rFonts w:cs="Trebuchet MS"/>
-          <w:sz w:val="22"/>
-          <w:szCs w:val="22"/>
-        </w:rPr>
-        <w:t xml:space="preserve">с </w:t>
-      </w:r>
-      <w:r>
-        <w:rPr>
-          <w:rFonts w:cs="Trebuchet MS"/>
-          <w:sz w:val="22"/>
-          <w:szCs w:val="22"/>
-        </w:rPr>
-        <w:t xml:space="preserve"> </w:t>
-      </w:r>
-      <w:hyperlink r:id="rId32" w:history="1">
+        <w:t xml:space="preserve">Поменять текст в оранжевом блоке про закон, т.е. перетащить этот блок с  </w:t>
+      </w:r>
+      <w:hyperlink r:id="rId31" w:history="1">
         <w:r>
           <w:rPr>
             <w:rFonts w:cs="Trebuchet MS"/>
@@ -5187,7 +5410,6 @@
           </w:rPr>
           <w:t>/</w:t>
         </w:r>
-        <w:proofErr w:type="gramEnd"/>
       </w:hyperlink>
       <w:r>
         <w:rPr>
@@ -5212,7 +5434,7 @@
           <w:lang w:val="ru-RU"/>
         </w:rPr>
       </w:pPr>
-      <w:hyperlink r:id="rId33" w:history="1">
+      <w:hyperlink r:id="rId32" w:history="1">
         <w:r>
           <w:rPr>
             <w:rStyle w:val="a3"/>
@@ -5393,7 +5615,7 @@
                     <pic:cNvPicPr/>
                   </pic:nvPicPr>
                   <pic:blipFill rotWithShape="1">
-                    <a:blip r:embed="rId34" cstate="screen">
+                    <a:blip r:embed="rId33" cstate="screen">
                       <a:extLst>
                         <a:ext uri="{28A0092B-C50C-407E-A947-70E740481C1C}">
                           <a14:useLocalDpi xmlns:a14="http://schemas.microsoft.com/office/drawing/2010/main"/>
@@ -5478,7 +5700,7 @@
                     <pic:cNvPicPr/>
                   </pic:nvPicPr>
                   <pic:blipFill rotWithShape="1">
-                    <a:blip r:embed="rId35" cstate="screen">
+                    <a:blip r:embed="rId34" cstate="screen">
                       <a:extLst>
                         <a:ext uri="{28A0092B-C50C-407E-A947-70E740481C1C}">
                           <a14:useLocalDpi xmlns:a14="http://schemas.microsoft.com/office/drawing/2010/main"/>
@@ -5561,8 +5783,6 @@
           <w:szCs w:val="22"/>
         </w:rPr>
       </w:pPr>
-      <w:bookmarkStart w:id="0" w:name="_GoBack"/>
-      <w:bookmarkEnd w:id="0"/>
     </w:p>
     <w:p>
       <w:pPr>
@@ -5760,7 +5980,7 @@
         </w:rPr>
         <w:t xml:space="preserve"> на </w:t>
       </w:r>
-      <w:hyperlink r:id="rId36" w:history="1">
+      <w:hyperlink r:id="rId35" w:history="1">
         <w:r>
           <w:rPr>
             <w:rFonts w:cs="Trebuchet MS"/>
@@ -5963,7 +6183,7 @@
         </w:rPr>
         <w:t xml:space="preserve">+ на странице </w:t>
       </w:r>
-      <w:hyperlink r:id="rId37" w:history="1">
+      <w:hyperlink r:id="rId36" w:history="1">
         <w:r>
           <w:rPr>
             <w:rFonts w:cs="Trebuchet MS"/>
@@ -6210,7 +6430,7 @@
         </w:rPr>
         <w:t xml:space="preserve">+ </w:t>
       </w:r>
-      <w:hyperlink r:id="rId38" w:history="1">
+      <w:hyperlink r:id="rId37" w:history="1">
         <w:r>
           <w:rPr>
             <w:rFonts w:cs="Trebuchet MS"/>
@@ -6501,7 +6721,7 @@
         </w:rPr>
         <w:t xml:space="preserve"> на </w:t>
       </w:r>
-      <w:hyperlink r:id="rId39" w:history="1">
+      <w:hyperlink r:id="rId38" w:history="1">
         <w:r>
           <w:rPr>
             <w:rFonts w:cs="Trebuchet MS"/>
@@ -6750,7 +6970,7 @@
         </w:rPr>
         <w:t xml:space="preserve">Сделать гиперссылку на </w:t>
       </w:r>
-      <w:hyperlink r:id="rId40" w:history="1">
+      <w:hyperlink r:id="rId39" w:history="1">
         <w:r>
           <w:rPr>
             <w:rFonts w:cs="Trebuchet MS"/>
@@ -6993,7 +7213,7 @@
         </w:rPr>
         <w:t xml:space="preserve"> (c) HOSTKEY, пример </w:t>
       </w:r>
-      <w:hyperlink r:id="rId41" w:history="1">
+      <w:hyperlink r:id="rId40" w:history="1">
         <w:r>
           <w:rPr>
             <w:rFonts w:cs="Trebuchet MS"/>
@@ -7112,27 +7332,15 @@
           <w:highlight w:val="yellow"/>
         </w:rPr>
       </w:pPr>
-      <w:proofErr w:type="gramStart"/>
-      <w:r>
-        <w:rPr>
-          <w:rFonts w:cs="Trebuchet MS"/>
-          <w:color w:val="000000"/>
-          <w:sz w:val="22"/>
-          <w:szCs w:val="22"/>
-          <w:highlight w:val="yellow"/>
-        </w:rPr>
-        <w:t>—-?—-</w:t>
-      </w:r>
-      <w:proofErr w:type="gramEnd"/>
-      <w:r>
-        <w:rPr>
-          <w:rFonts w:cs="Trebuchet MS"/>
-          <w:color w:val="000000"/>
-          <w:sz w:val="22"/>
-          <w:szCs w:val="22"/>
-          <w:highlight w:val="yellow"/>
-        </w:rPr>
-        <w:t>Цвет для подчеркивания в гиперссылках везде задать 945ae0 (чаще всего встречается он, хотя в двух местах – 9454е2)</w:t>
+      <w:r>
+        <w:rPr>
+          <w:rFonts w:cs="Trebuchet MS"/>
+          <w:color w:val="000000"/>
+          <w:sz w:val="22"/>
+          <w:szCs w:val="22"/>
+          <w:highlight w:val="yellow"/>
+        </w:rPr>
+        <w:t>—-?—-Цвет для подчеркивания в гиперссылках везде задать 945ae0 (чаще всего встречается он, хотя в двух местах – 9454е2)</w:t>
       </w:r>
       <w:r>
         <w:rPr>
@@ -7975,7 +8183,7 @@
         </w:rPr>
         <w:t xml:space="preserve"> идет ссылка на </w:t>
       </w:r>
-      <w:hyperlink r:id="rId42" w:tgtFrame="_blank" w:history="1">
+      <w:hyperlink r:id="rId41" w:tgtFrame="_blank" w:history="1">
         <w:r>
           <w:rPr>
             <w:rStyle w:val="a3"/>
@@ -8111,7 +8319,7 @@
                     <pic:cNvPicPr/>
                   </pic:nvPicPr>
                   <pic:blipFill rotWithShape="1">
-                    <a:blip r:embed="rId43" cstate="screen">
+                    <a:blip r:embed="rId42" cstate="screen">
                       <a:extLst>
                         <a:ext uri="{28A0092B-C50C-407E-A947-70E740481C1C}">
                           <a14:useLocalDpi xmlns:a14="http://schemas.microsoft.com/office/drawing/2010/main"/>
@@ -8399,7 +8607,7 @@
           <w:szCs w:val="22"/>
         </w:rPr>
       </w:pPr>
-      <w:hyperlink r:id="rId44" w:history="1">
+      <w:hyperlink r:id="rId43" w:history="1">
         <w:r>
           <w:rPr>
             <w:rFonts w:cs="Trebuchet MS"/>
@@ -8510,7 +8718,7 @@
           <w:szCs w:val="22"/>
         </w:rPr>
       </w:pPr>
-      <w:hyperlink r:id="rId45" w:history="1">
+      <w:hyperlink r:id="rId44" w:history="1">
         <w:r>
           <w:rPr>
             <w:rStyle w:val="a3"/>
@@ -8904,7 +9112,7 @@
                     <pic:cNvPicPr/>
                   </pic:nvPicPr>
                   <pic:blipFill rotWithShape="1">
-                    <a:blip r:embed="rId48" cstate="screen">
+                    <a:blip r:embed="rId47" cstate="screen">
                       <a:extLst>
                         <a:ext uri="{28A0092B-C50C-407E-A947-70E740481C1C}">
                           <a14:useLocalDpi xmlns:a14="http://schemas.microsoft.com/office/drawing/2010/main"/>
@@ -9005,7 +9213,7 @@
                     <pic:cNvPicPr/>
                   </pic:nvPicPr>
                   <pic:blipFill rotWithShape="1">
-                    <a:blip r:embed="rId49" cstate="screen">
+                    <a:blip r:embed="rId48" cstate="screen">
                       <a:extLst>
                         <a:ext uri="{28A0092B-C50C-407E-A947-70E740481C1C}">
                           <a14:useLocalDpi xmlns:a14="http://schemas.microsoft.com/office/drawing/2010/main"/>
@@ -9506,7 +9714,7 @@
           <w:szCs w:val="22"/>
         </w:rPr>
       </w:pPr>
-      <w:hyperlink r:id="rId50" w:history="1">
+      <w:hyperlink r:id="rId49" w:history="1">
         <w:r>
           <w:rPr>
             <w:rStyle w:val="a3"/>
@@ -9588,7 +9796,7 @@
                     </pic:cNvPicPr>
                   </pic:nvPicPr>
                   <pic:blipFill>
-                    <a:blip r:embed="rId51" cstate="screen">
+                    <a:blip r:embed="rId50" cstate="screen">
                       <a:extLst>
                         <a:ext uri="{28A0092B-C50C-407E-A947-70E740481C1C}">
                           <a14:useLocalDpi xmlns:a14="http://schemas.microsoft.com/office/drawing/2010/main"/>
@@ -9678,7 +9886,7 @@
         </w:rPr>
         <w:br/>
       </w:r>
-      <w:hyperlink r:id="rId52" w:history="1">
+      <w:hyperlink r:id="rId51" w:history="1">
         <w:r>
           <w:rPr>
             <w:rStyle w:val="a3"/>
@@ -10087,7 +10295,7 @@
           <w:lang w:val="en-US"/>
         </w:rPr>
       </w:pPr>
-      <w:hyperlink r:id="rId53" w:history="1">
+      <w:hyperlink r:id="rId52" w:history="1">
         <w:r>
           <w:rPr>
             <w:rStyle w:val="a3"/>
@@ -10154,7 +10362,7 @@
           <w:szCs w:val="22"/>
         </w:rPr>
       </w:pPr>
-      <w:hyperlink r:id="rId54" w:history="1">
+      <w:hyperlink r:id="rId53" w:history="1">
         <w:r>
           <w:rPr>
             <w:rStyle w:val="a3"/>
@@ -10337,7 +10545,7 @@
           <w:szCs w:val="22"/>
         </w:rPr>
       </w:pPr>
-      <w:hyperlink r:id="rId55" w:history="1">
+      <w:hyperlink r:id="rId54" w:history="1">
         <w:r>
           <w:rPr>
             <w:rFonts w:cs="Times New Roman"/>
@@ -10509,7 +10717,7 @@
           <w:szCs w:val="22"/>
         </w:rPr>
       </w:pPr>
-      <w:hyperlink r:id="rId56" w:history="1">
+      <w:hyperlink r:id="rId55" w:history="1">
         <w:r>
           <w:rPr>
             <w:rFonts w:cs="Times New Roman"/>
@@ -10802,7 +11010,7 @@
                     <pic:cNvPicPr/>
                   </pic:nvPicPr>
                   <pic:blipFill rotWithShape="1">
-                    <a:blip r:embed="rId57" cstate="screen">
+                    <a:blip r:embed="rId56" cstate="screen">
                       <a:extLst>
                         <a:ext uri="{28A0092B-C50C-407E-A947-70E740481C1C}">
                           <a14:useLocalDpi xmlns:a14="http://schemas.microsoft.com/office/drawing/2010/main"/>
@@ -10893,7 +11101,7 @@
           <w:szCs w:val="22"/>
         </w:rPr>
       </w:pPr>
-      <w:hyperlink r:id="rId58" w:history="1">
+      <w:hyperlink r:id="rId57" w:history="1">
         <w:r>
           <w:rPr>
             <w:rFonts w:cs="Times New Roman"/>
@@ -10999,7 +11207,7 @@
         </w:rPr>
         <w:t xml:space="preserve"> на странице </w:t>
       </w:r>
-      <w:hyperlink r:id="rId59" w:history="1">
+      <w:hyperlink r:id="rId58" w:history="1">
         <w:r>
           <w:rPr>
             <w:rStyle w:val="a3"/>
@@ -11057,7 +11265,6 @@
           </w:rPr>
           <w:t>.</w:t>
         </w:r>
-        <w:proofErr w:type="spellStart"/>
         <w:r>
           <w:rPr>
             <w:rStyle w:val="a3"/>
@@ -11068,7 +11275,6 @@
           </w:rPr>
           <w:t>hostke</w:t>
         </w:r>
-        <w:proofErr w:type="spellEnd"/>
         <w:r>
           <w:rPr>
             <w:rStyle w:val="a3"/>
@@ -11078,7 +11284,6 @@
           </w:rPr>
           <w:t>.</w:t>
         </w:r>
-        <w:proofErr w:type="spellStart"/>
         <w:r>
           <w:rPr>
             <w:rStyle w:val="a3"/>
@@ -11089,7 +11294,6 @@
           </w:rPr>
           <w:t>ru</w:t>
         </w:r>
-        <w:proofErr w:type="spellEnd"/>
         <w:r>
           <w:rPr>
             <w:rStyle w:val="a3"/>
@@ -12307,7 +12511,7 @@
                     <pic:cNvPicPr/>
                   </pic:nvPicPr>
                   <pic:blipFill rotWithShape="1">
-                    <a:blip r:embed="rId60" cstate="screen">
+                    <a:blip r:embed="rId59" cstate="screen">
                       <a:extLst>
                         <a:ext uri="{28A0092B-C50C-407E-A947-70E740481C1C}">
                           <a14:useLocalDpi xmlns:a14="http://schemas.microsoft.com/office/drawing/2010/main"/>
@@ -12468,7 +12672,7 @@
                           </pic:cNvPicPr>
                         </pic:nvPicPr>
                         <pic:blipFill>
-                          <a:blip r:embed="rId61">
+                          <a:blip r:embed="rId60">
                             <a:extLst>
                               <a:ext uri="{28A0092B-C50C-407E-A947-70E740481C1C}">
                                 <a14:useLocalDpi xmlns:a14="http://schemas.microsoft.com/office/drawing/2010/main"/>
@@ -12570,7 +12774,7 @@
                           </pic:cNvPicPr>
                         </pic:nvPicPr>
                         <pic:blipFill>
-                          <a:blip r:embed="rId61">
+                          <a:blip r:embed="rId60">
                             <a:extLst>
                               <a:ext uri="{28A0092B-C50C-407E-A947-70E740481C1C}">
                                 <a14:useLocalDpi xmlns:a14="http://schemas.microsoft.com/office/drawing/2010/main"/>
@@ -12672,7 +12876,7 @@
                           </pic:cNvPicPr>
                         </pic:nvPicPr>
                         <pic:blipFill>
-                          <a:blip r:embed="rId61">
+                          <a:blip r:embed="rId60">
                             <a:extLst>
                               <a:ext uri="{28A0092B-C50C-407E-A947-70E740481C1C}">
                                 <a14:useLocalDpi xmlns:a14="http://schemas.microsoft.com/office/drawing/2010/main"/>
@@ -12774,7 +12978,7 @@
                           </pic:cNvPicPr>
                         </pic:nvPicPr>
                         <pic:blipFill>
-                          <a:blip r:embed="rId62">
+                          <a:blip r:embed="rId61">
                             <a:extLst>
                               <a:ext uri="{28A0092B-C50C-407E-A947-70E740481C1C}">
                                 <a14:useLocalDpi xmlns:a14="http://schemas.microsoft.com/office/drawing/2010/main"/>
@@ -13075,7 +13279,7 @@
                           </pic:cNvPicPr>
                         </pic:nvPicPr>
                         <pic:blipFill>
-                          <a:blip r:embed="rId63" cstate="screen">
+                          <a:blip r:embed="rId62" cstate="screen">
                             <a:extLst>
                               <a:ext uri="{28A0092B-C50C-407E-A947-70E740481C1C}">
                                 <a14:useLocalDpi xmlns:a14="http://schemas.microsoft.com/office/drawing/2010/main"/>
@@ -13150,7 +13354,7 @@
                           </pic:cNvPicPr>
                         </pic:nvPicPr>
                         <pic:blipFill>
-                          <a:blip r:embed="rId64" cstate="screen">
+                          <a:blip r:embed="rId63" cstate="screen">
                             <a:extLst>
                               <a:ext uri="{28A0092B-C50C-407E-A947-70E740481C1C}">
                                 <a14:useLocalDpi xmlns:a14="http://schemas.microsoft.com/office/drawing/2010/main"/>
@@ -13220,7 +13424,7 @@
                           </pic:cNvPicPr>
                         </pic:nvPicPr>
                         <pic:blipFill>
-                          <a:blip r:embed="rId65" cstate="screen">
+                          <a:blip r:embed="rId64" cstate="screen">
                             <a:extLst>
                               <a:ext uri="{28A0092B-C50C-407E-A947-70E740481C1C}">
                                 <a14:useLocalDpi xmlns:a14="http://schemas.microsoft.com/office/drawing/2010/main"/>
@@ -13298,7 +13502,7 @@
                           </pic:cNvPicPr>
                         </pic:nvPicPr>
                         <pic:blipFill>
-                          <a:blip r:embed="rId66" cstate="screen">
+                          <a:blip r:embed="rId65" cstate="screen">
                             <a:extLst>
                               <a:ext uri="{28A0092B-C50C-407E-A947-70E740481C1C}">
                                 <a14:useLocalDpi xmlns:a14="http://schemas.microsoft.com/office/drawing/2010/main"/>
@@ -13515,7 +13719,7 @@
                     </pic:cNvPicPr>
                   </pic:nvPicPr>
                   <pic:blipFill>
-                    <a:blip r:embed="rId67">
+                    <a:blip r:embed="rId66">
                       <a:extLst>
                         <a:ext uri="{28A0092B-C50C-407E-A947-70E740481C1C}">
                           <a14:useLocalDpi xmlns:a14="http://schemas.microsoft.com/office/drawing/2010/main"/>
@@ -13583,7 +13787,7 @@
                     </pic:cNvPicPr>
                   </pic:nvPicPr>
                   <pic:blipFill>
-                    <a:blip r:embed="rId68">
+                    <a:blip r:embed="rId67">
                       <a:extLst>
                         <a:ext uri="{28A0092B-C50C-407E-A947-70E740481C1C}">
                           <a14:useLocalDpi xmlns:a14="http://schemas.microsoft.com/office/drawing/2010/main"/>
@@ -13716,7 +13920,7 @@
           <w:rFonts w:eastAsia="Calibri"/>
         </w:rPr>
       </w:pPr>
-      <w:hyperlink r:id="rId69" w:history="1">
+      <w:hyperlink r:id="rId68" w:history="1">
         <w:r>
           <w:rPr>
             <w:rStyle w:val="a3"/>
@@ -13839,7 +14043,7 @@
         </w:rPr>
         <w:t xml:space="preserve">, вытащила из </w:t>
       </w:r>
-      <w:hyperlink r:id="rId70" w:history="1">
+      <w:hyperlink r:id="rId69" w:history="1">
         <w:r>
           <w:rPr>
             <w:rStyle w:val="a3"/>
@@ -13884,7 +14088,6 @@
         </w:rPr>
         <w:t xml:space="preserve"> </w:t>
       </w:r>
-      <w:proofErr w:type="gramStart"/>
       <w:r>
         <w:rPr>
           <w:rFonts w:asciiTheme="minorHAnsi" w:hAnsiTheme="minorHAnsi"/>
@@ -13893,18 +14096,7 @@
           <w:highlight w:val="red"/>
           <w:lang w:val="ru-RU"/>
         </w:rPr>
-        <w:t>На</w:t>
-      </w:r>
-      <w:proofErr w:type="gramEnd"/>
-      <w:r>
-        <w:rPr>
-          <w:rFonts w:asciiTheme="minorHAnsi" w:hAnsiTheme="minorHAnsi"/>
-          <w:sz w:val="22"/>
-          <w:szCs w:val="22"/>
-          <w:highlight w:val="red"/>
-          <w:lang w:val="ru-RU"/>
-        </w:rPr>
-        <w:t xml:space="preserve"> втором </w:t>
+        <w:t xml:space="preserve">На втором </w:t>
       </w:r>
       <w:proofErr w:type="spellStart"/>
       <w:r>
@@ -13954,7 +14146,7 @@
         </w:rPr>
         <w:t xml:space="preserve">Для вкладки looking-glass — вытащить форму отсюда </w:t>
       </w:r>
-      <w:hyperlink r:id="rId71" w:history="1">
+      <w:hyperlink r:id="rId70" w:history="1">
         <w:r>
           <w:rPr>
             <w:highlight w:val="lightGray"/>
@@ -14010,7 +14202,7 @@
           <w:lang w:val="ru-RU"/>
         </w:rPr>
       </w:pPr>
-      <w:hyperlink r:id="rId72" w:history="1">
+      <w:hyperlink r:id="rId71" w:history="1">
         <w:r>
           <w:rPr>
             <w:rStyle w:val="a3"/>
@@ -14532,19 +14724,19 @@
           <w:sz w:val="22"/>
           <w:szCs w:val="22"/>
         </w:rPr>
-        <w:t xml:space="preserve">Добавить иконку с лупой “поиск по сайту” на все страницы в </w:t>
-      </w:r>
-      <w:proofErr w:type="gramStart"/>
-      <w:r>
-        <w:rPr>
-          <w:rFonts w:cs="Trebuchet MS"/>
-          <w:color w:val="000000"/>
-          <w:sz w:val="22"/>
-          <w:szCs w:val="22"/>
-        </w:rPr>
-        <w:t>шапку  между</w:t>
-      </w:r>
-      <w:proofErr w:type="gramEnd"/>
+        <w:t xml:space="preserve">Добавить иконку с лупой “поиск по сайту” на все страницы в шапку  между </w:t>
+      </w:r>
+      <w:proofErr w:type="spellStart"/>
+      <w:r>
+        <w:rPr>
+          <w:rFonts w:cs="Trebuchet MS"/>
+          <w:color w:val="000000"/>
+          <w:sz w:val="22"/>
+          <w:szCs w:val="22"/>
+        </w:rPr>
+        <w:t>client</w:t>
+      </w:r>
+      <w:proofErr w:type="spellEnd"/>
       <w:r>
         <w:rPr>
           <w:rFonts w:cs="Trebuchet MS"/>
@@ -14562,7 +14754,7 @@
           <w:sz w:val="22"/>
           <w:szCs w:val="22"/>
         </w:rPr>
-        <w:t>client</w:t>
+        <w:t>area</w:t>
       </w:r>
       <w:proofErr w:type="spellEnd"/>
       <w:r>
@@ -14572,7 +14764,7 @@
           <w:sz w:val="22"/>
           <w:szCs w:val="22"/>
         </w:rPr>
-        <w:t xml:space="preserve"> </w:t>
+        <w:t xml:space="preserve"> и телефонов. При нажатии на </w:t>
       </w:r>
       <w:proofErr w:type="spellStart"/>
       <w:r>
@@ -14582,7 +14774,7 @@
           <w:sz w:val="22"/>
           <w:szCs w:val="22"/>
         </w:rPr>
-        <w:t>area</w:t>
+        <w:t>икопку</w:t>
       </w:r>
       <w:proofErr w:type="spellEnd"/>
       <w:r>
@@ -14592,29 +14784,9 @@
           <w:sz w:val="22"/>
           <w:szCs w:val="22"/>
         </w:rPr>
-        <w:t xml:space="preserve"> и телефонов. При нажатии на </w:t>
-      </w:r>
-      <w:proofErr w:type="spellStart"/>
-      <w:r>
-        <w:rPr>
-          <w:rFonts w:cs="Trebuchet MS"/>
-          <w:color w:val="000000"/>
-          <w:sz w:val="22"/>
-          <w:szCs w:val="22"/>
-        </w:rPr>
-        <w:t>икопку</w:t>
-      </w:r>
-      <w:proofErr w:type="spellEnd"/>
-      <w:r>
-        <w:rPr>
-          <w:rFonts w:cs="Trebuchet MS"/>
-          <w:color w:val="000000"/>
-          <w:sz w:val="22"/>
-          <w:szCs w:val="22"/>
-        </w:rPr>
         <w:t xml:space="preserve"> должно появляться текстовое поле для ввода, пример </w:t>
       </w:r>
-      <w:hyperlink r:id="rId73" w:history="1">
+      <w:hyperlink r:id="rId72" w:history="1">
         <w:r>
           <w:rPr>
             <w:rFonts w:cs="Trebuchet MS"/>
@@ -14635,7 +14807,7 @@
         </w:rPr>
         <w:t xml:space="preserve"> или (хуже) </w:t>
       </w:r>
-      <w:hyperlink r:id="rId74" w:history="1">
+      <w:hyperlink r:id="rId73" w:history="1">
         <w:r>
           <w:rPr>
             <w:rFonts w:cs="Trebuchet MS"/>
@@ -14673,7 +14845,7 @@
           <w:szCs w:val="22"/>
         </w:rPr>
       </w:pPr>
-      <w:hyperlink r:id="rId75" w:history="1">
+      <w:hyperlink r:id="rId74" w:history="1">
         <w:r>
           <w:rPr>
             <w:rFonts w:cs="Trebuchet MS"/>
@@ -14828,7 +15000,7 @@
                     <pic:cNvPicPr/>
                   </pic:nvPicPr>
                   <pic:blipFill rotWithShape="1">
-                    <a:blip r:embed="rId76" cstate="screen">
+                    <a:blip r:embed="rId75" cstate="screen">
                       <a:extLst>
                         <a:ext uri="{28A0092B-C50C-407E-A947-70E740481C1C}">
                           <a14:useLocalDpi xmlns:a14="http://schemas.microsoft.com/office/drawing/2010/main"/>
@@ -14891,7 +15063,7 @@
           <w:szCs w:val="22"/>
         </w:rPr>
       </w:pPr>
-      <w:hyperlink r:id="rId77" w:history="1">
+      <w:hyperlink r:id="rId76" w:history="1">
         <w:r>
           <w:rPr>
             <w:rStyle w:val="a3"/>
@@ -15256,7 +15428,7 @@
           <w:szCs w:val="22"/>
         </w:rPr>
       </w:pPr>
-      <w:hyperlink r:id="rId78" w:history="1">
+      <w:hyperlink r:id="rId77" w:history="1">
         <w:r>
           <w:rPr>
             <w:rFonts w:cs="Trebuchet MS"/>
@@ -15324,7 +15496,7 @@
           <w:szCs w:val="22"/>
         </w:rPr>
       </w:pPr>
-      <w:hyperlink r:id="rId79" w:history="1">
+      <w:hyperlink r:id="rId78" w:history="1">
         <w:r>
           <w:rPr>
             <w:rStyle w:val="a3"/>
@@ -15494,7 +15666,7 @@
           <w:szCs w:val="22"/>
         </w:rPr>
       </w:pPr>
-      <w:hyperlink r:id="rId80" w:history="1">
+      <w:hyperlink r:id="rId79" w:history="1">
         <w:r>
           <w:rPr>
             <w:rStyle w:val="a3"/>
@@ -15762,27 +15934,7 @@
           <w:szCs w:val="22"/>
           <w:lang w:val="ru-RU"/>
         </w:rPr>
-        <w:t xml:space="preserve"> с </w:t>
-      </w:r>
-      <w:proofErr w:type="gramStart"/>
-      <w:r>
-        <w:rPr>
-          <w:rFonts w:asciiTheme="minorHAnsi" w:hAnsiTheme="minorHAnsi"/>
-          <w:sz w:val="22"/>
-          <w:szCs w:val="22"/>
-          <w:lang w:val="ru-RU"/>
-        </w:rPr>
-        <w:t>надписью</w:t>
-      </w:r>
-      <w:proofErr w:type="gramEnd"/>
-      <w:r>
-        <w:rPr>
-          <w:rFonts w:asciiTheme="minorHAnsi" w:hAnsiTheme="minorHAnsi"/>
-          <w:sz w:val="22"/>
-          <w:szCs w:val="22"/>
-          <w:lang w:val="ru-RU"/>
-        </w:rPr>
-        <w:t xml:space="preserve"> </w:t>
+        <w:t xml:space="preserve"> с надписью </w:t>
       </w:r>
       <w:r>
         <w:rPr>
@@ -15890,7 +16042,7 @@
           <w:szCs w:val="22"/>
         </w:rPr>
       </w:pPr>
-      <w:hyperlink r:id="rId81" w:history="1">
+      <w:hyperlink r:id="rId80" w:history="1">
         <w:r>
           <w:rPr>
             <w:rStyle w:val="a3"/>
@@ -16189,27 +16341,7 @@
           <w:szCs w:val="22"/>
           <w:lang w:val="ru-RU"/>
         </w:rPr>
-        <w:t xml:space="preserve"> с </w:t>
-      </w:r>
-      <w:proofErr w:type="gramStart"/>
-      <w:r>
-        <w:rPr>
-          <w:rFonts w:asciiTheme="minorHAnsi" w:hAnsiTheme="minorHAnsi"/>
-          <w:sz w:val="22"/>
-          <w:szCs w:val="22"/>
-          <w:lang w:val="ru-RU"/>
-        </w:rPr>
-        <w:t>надписью</w:t>
-      </w:r>
-      <w:proofErr w:type="gramEnd"/>
-      <w:r>
-        <w:rPr>
-          <w:rFonts w:asciiTheme="minorHAnsi" w:hAnsiTheme="minorHAnsi"/>
-          <w:sz w:val="22"/>
-          <w:szCs w:val="22"/>
-          <w:lang w:val="ru-RU"/>
-        </w:rPr>
-        <w:t xml:space="preserve"> </w:t>
+        <w:t xml:space="preserve"> с надписью </w:t>
       </w:r>
       <w:r>
         <w:rPr>
@@ -16260,7 +16392,7 @@
           <w:szCs w:val="22"/>
         </w:rPr>
       </w:pPr>
-      <w:hyperlink r:id="rId82" w:history="1">
+      <w:hyperlink r:id="rId81" w:history="1">
         <w:r>
           <w:rPr>
             <w:rStyle w:val="a3"/>
@@ -16544,27 +16676,7 @@
           <w:szCs w:val="22"/>
           <w:lang w:val="ru-RU"/>
         </w:rPr>
-        <w:t xml:space="preserve"> с </w:t>
-      </w:r>
-      <w:proofErr w:type="gramStart"/>
-      <w:r>
-        <w:rPr>
-          <w:rFonts w:asciiTheme="minorHAnsi" w:hAnsiTheme="minorHAnsi"/>
-          <w:sz w:val="22"/>
-          <w:szCs w:val="22"/>
-          <w:lang w:val="ru-RU"/>
-        </w:rPr>
-        <w:t>надписью</w:t>
-      </w:r>
-      <w:proofErr w:type="gramEnd"/>
-      <w:r>
-        <w:rPr>
-          <w:rFonts w:asciiTheme="minorHAnsi" w:hAnsiTheme="minorHAnsi"/>
-          <w:sz w:val="22"/>
-          <w:szCs w:val="22"/>
-          <w:lang w:val="ru-RU"/>
-        </w:rPr>
-        <w:t xml:space="preserve"> </w:t>
+        <w:t xml:space="preserve"> с надписью </w:t>
       </w:r>
       <w:r>
         <w:rPr>
@@ -16744,7 +16856,7 @@
         </w:rPr>
         <w:t xml:space="preserve"> – отображение, как здесь </w:t>
       </w:r>
-      <w:hyperlink r:id="rId83" w:anchor="/type/1CPU" w:history="1">
+      <w:hyperlink r:id="rId82" w:anchor="/type/1CPU" w:history="1">
         <w:r>
           <w:rPr>
             <w:rStyle w:val="a3"/>
@@ -16967,7 +17079,7 @@
           <w:lang w:eastAsia="ar-SA"/>
         </w:rPr>
       </w:pPr>
-      <w:hyperlink r:id="rId84" w:history="1">
+      <w:hyperlink r:id="rId83" w:history="1">
         <w:r>
           <w:rPr>
             <w:rStyle w:val="a3"/>
@@ -17337,7 +17449,7 @@
                     <pic:cNvPicPr/>
                   </pic:nvPicPr>
                   <pic:blipFill rotWithShape="1">
-                    <a:blip r:embed="rId85" cstate="screen">
+                    <a:blip r:embed="rId84" cstate="screen">
                       <a:extLst>
                         <a:ext uri="{28A0092B-C50C-407E-A947-70E740481C1C}">
                           <a14:useLocalDpi xmlns:a14="http://schemas.microsoft.com/office/drawing/2010/main"/>
@@ -17575,7 +17687,7 @@
         </w:rPr>
         <w:t xml:space="preserve"> – реализация, как на </w:t>
       </w:r>
-      <w:hyperlink r:id="rId86" w:anchor="/type/2CPU" w:history="1">
+      <w:hyperlink r:id="rId85" w:anchor="/type/2CPU" w:history="1">
         <w:r>
           <w:rPr>
             <w:color w:val="0000FF"/>
@@ -17964,7 +18076,7 @@
 </file>
 
 <file path=word/comments.xml><?xml version="1.0" encoding="utf-8"?>
-<w:comments xmlns:wpc="http://schemas.microsoft.com/office/word/2010/wordprocessingCanvas" xmlns:mc="http://schemas.openxmlformats.org/markup-compatibility/2006" xmlns:o="urn:schemas-microsoft-com:office:office" xmlns:r="http://schemas.openxmlformats.org/officeDocument/2006/relationships" xmlns:m="http://schemas.openxmlformats.org/officeDocument/2006/math" xmlns:v="urn:schemas-microsoft-com:vml" xmlns:wp14="http://schemas.microsoft.com/office/word/2010/wordprocessingDrawing" xmlns:wp="http://schemas.openxmlformats.org/drawingml/2006/wordprocessingDrawing" xmlns:w10="urn:schemas-microsoft-com:office:word" xmlns:w="http://schemas.openxmlformats.org/wordprocessingml/2006/main" xmlns:w14="http://schemas.microsoft.com/office/word/2010/wordml" xmlns:w15="http://schemas.microsoft.com/office/word/2012/wordml" xmlns:wpg="http://schemas.microsoft.com/office/word/2010/wordprocessingGroup" xmlns:wpi="http://schemas.microsoft.com/office/word/2010/wordprocessingInk" xmlns:wne="http://schemas.microsoft.com/office/word/2006/wordml" xmlns:wps="http://schemas.microsoft.com/office/word/2010/wordprocessingShape" mc:Ignorable="w14 w15 wp14">
+<w:comments xmlns:wpc="http://schemas.microsoft.com/office/word/2010/wordprocessingCanvas" xmlns:mo="http://schemas.microsoft.com/office/mac/office/2008/main" xmlns:mc="http://schemas.openxmlformats.org/markup-compatibility/2006" xmlns:mv="urn:schemas-microsoft-com:mac:vml" xmlns:o="urn:schemas-microsoft-com:office:office" xmlns:r="http://schemas.openxmlformats.org/officeDocument/2006/relationships" xmlns:m="http://schemas.openxmlformats.org/officeDocument/2006/math" xmlns:v="urn:schemas-microsoft-com:vml" xmlns:wp14="http://schemas.microsoft.com/office/word/2010/wordprocessingDrawing" xmlns:wp="http://schemas.openxmlformats.org/drawingml/2006/wordprocessingDrawing" xmlns:w10="urn:schemas-microsoft-com:office:word" xmlns:w="http://schemas.openxmlformats.org/wordprocessingml/2006/main" xmlns:w14="http://schemas.microsoft.com/office/word/2010/wordml" xmlns:w15="http://schemas.microsoft.com/office/word/2012/wordml" xmlns:wpg="http://schemas.microsoft.com/office/word/2010/wordprocessingGroup" xmlns:wpi="http://schemas.microsoft.com/office/word/2010/wordprocessingInk" xmlns:wne="http://schemas.microsoft.com/office/word/2006/wordml" xmlns:wps="http://schemas.microsoft.com/office/word/2010/wordprocessingShape" mc:Ignorable="w14 w15 wp14">
   <w:comment w:id="1" w:author="Мария Рогова" w:date="2016-01-11T19:17:00Z" w:initials="МР">
     <w:p>
       <w:pPr>
@@ -17991,14 +18103,14 @@
 </file>
 
 <file path=word/commentsExtended.xml><?xml version="1.0" encoding="utf-8"?>
-<w15:commentsEx xmlns:wpc="http://schemas.microsoft.com/office/word/2010/wordprocessingCanvas" xmlns:mc="http://schemas.openxmlformats.org/markup-compatibility/2006" xmlns:o="urn:schemas-microsoft-com:office:office" xmlns:r="http://schemas.openxmlformats.org/officeDocument/2006/relationships" xmlns:m="http://schemas.openxmlformats.org/officeDocument/2006/math" xmlns:v="urn:schemas-microsoft-com:vml" xmlns:wp14="http://schemas.microsoft.com/office/word/2010/wordprocessingDrawing" xmlns:wp="http://schemas.openxmlformats.org/drawingml/2006/wordprocessingDrawing" xmlns:w10="urn:schemas-microsoft-com:office:word" xmlns:w="http://schemas.openxmlformats.org/wordprocessingml/2006/main" xmlns:w14="http://schemas.microsoft.com/office/word/2010/wordml" xmlns:w15="http://schemas.microsoft.com/office/word/2012/wordml" xmlns:wpg="http://schemas.microsoft.com/office/word/2010/wordprocessingGroup" xmlns:wpi="http://schemas.microsoft.com/office/word/2010/wordprocessingInk" xmlns:wne="http://schemas.microsoft.com/office/word/2006/wordml" xmlns:wps="http://schemas.microsoft.com/office/word/2010/wordprocessingShape" mc:Ignorable="w14 w15 wp14">
+<w15:commentsEx xmlns:wpc="http://schemas.microsoft.com/office/word/2010/wordprocessingCanvas" xmlns:mo="http://schemas.microsoft.com/office/mac/office/2008/main" xmlns:mc="http://schemas.openxmlformats.org/markup-compatibility/2006" xmlns:mv="urn:schemas-microsoft-com:mac:vml" xmlns:o="urn:schemas-microsoft-com:office:office" xmlns:r="http://schemas.openxmlformats.org/officeDocument/2006/relationships" xmlns:m="http://schemas.openxmlformats.org/officeDocument/2006/math" xmlns:v="urn:schemas-microsoft-com:vml" xmlns:wp14="http://schemas.microsoft.com/office/word/2010/wordprocessingDrawing" xmlns:wp="http://schemas.openxmlformats.org/drawingml/2006/wordprocessingDrawing" xmlns:w10="urn:schemas-microsoft-com:office:word" xmlns:w="http://schemas.openxmlformats.org/wordprocessingml/2006/main" xmlns:w14="http://schemas.microsoft.com/office/word/2010/wordml" xmlns:w15="http://schemas.microsoft.com/office/word/2012/wordml" xmlns:wpg="http://schemas.microsoft.com/office/word/2010/wordprocessingGroup" xmlns:wpi="http://schemas.microsoft.com/office/word/2010/wordprocessingInk" xmlns:wne="http://schemas.microsoft.com/office/word/2006/wordml" xmlns:wps="http://schemas.microsoft.com/office/word/2010/wordprocessingShape" mc:Ignorable="w14 w15 wp14">
   <w15:commentEx w15:paraId="1BF6945C" w15:done="0"/>
 </w15:commentsEx>
 </file>
 
 <file path=word/numbering.xml><?xml version="1.0" encoding="utf-8"?>
-<w:numbering xmlns:wpc="http://schemas.microsoft.com/office/word/2010/wordprocessingCanvas" xmlns:mc="http://schemas.openxmlformats.org/markup-compatibility/2006" xmlns:o="urn:schemas-microsoft-com:office:office" xmlns:r="http://schemas.openxmlformats.org/officeDocument/2006/relationships" xmlns:m="http://schemas.openxmlformats.org/officeDocument/2006/math" xmlns:v="urn:schemas-microsoft-com:vml" xmlns:wp14="http://schemas.microsoft.com/office/word/2010/wordprocessingDrawing" xmlns:wp="http://schemas.openxmlformats.org/drawingml/2006/wordprocessingDrawing" xmlns:w10="urn:schemas-microsoft-com:office:word" xmlns:w="http://schemas.openxmlformats.org/wordprocessingml/2006/main" xmlns:w14="http://schemas.microsoft.com/office/word/2010/wordml" xmlns:w15="http://schemas.microsoft.com/office/word/2012/wordml" xmlns:wpg="http://schemas.microsoft.com/office/word/2010/wordprocessingGroup" xmlns:wpi="http://schemas.microsoft.com/office/word/2010/wordprocessingInk" xmlns:wne="http://schemas.microsoft.com/office/word/2006/wordml" xmlns:wps="http://schemas.microsoft.com/office/word/2010/wordprocessingShape" mc:Ignorable="w14 w15 wp14">
-  <w:abstractNum w:abstractNumId="0" w15:restartNumberingAfterBreak="0">
+<w:numbering xmlns:wpc="http://schemas.microsoft.com/office/word/2010/wordprocessingCanvas" xmlns:mo="http://schemas.microsoft.com/office/mac/office/2008/main" xmlns:mc="http://schemas.openxmlformats.org/markup-compatibility/2006" xmlns:mv="urn:schemas-microsoft-com:mac:vml" xmlns:o="urn:schemas-microsoft-com:office:office" xmlns:r="http://schemas.openxmlformats.org/officeDocument/2006/relationships" xmlns:m="http://schemas.openxmlformats.org/officeDocument/2006/math" xmlns:v="urn:schemas-microsoft-com:vml" xmlns:wp14="http://schemas.microsoft.com/office/word/2010/wordprocessingDrawing" xmlns:wp="http://schemas.openxmlformats.org/drawingml/2006/wordprocessingDrawing" xmlns:w10="urn:schemas-microsoft-com:office:word" xmlns:w="http://schemas.openxmlformats.org/wordprocessingml/2006/main" xmlns:w14="http://schemas.microsoft.com/office/word/2010/wordml" xmlns:w15="http://schemas.microsoft.com/office/word/2012/wordml" xmlns:wpg="http://schemas.microsoft.com/office/word/2010/wordprocessingGroup" xmlns:wpi="http://schemas.microsoft.com/office/word/2010/wordprocessingInk" xmlns:wne="http://schemas.microsoft.com/office/word/2006/wordml" xmlns:wps="http://schemas.microsoft.com/office/word/2010/wordprocessingShape" mc:Ignorable="w14 w15 wp14">
+  <w:abstractNum w:abstractNumId="0">
     <w:nsid w:val="00000001"/>
     <w:multiLevelType w:val="hybridMultilevel"/>
     <w:tmpl w:val="7124D23C"/>
@@ -18052,7 +18164,7 @@
       <w:lvlJc w:val="left"/>
     </w:lvl>
   </w:abstractNum>
-  <w:abstractNum w:abstractNumId="1" w15:restartNumberingAfterBreak="0">
+  <w:abstractNum w:abstractNumId="1">
     <w:nsid w:val="00000003"/>
     <w:multiLevelType w:val="hybridMultilevel"/>
     <w:tmpl w:val="00000003"/>
@@ -18106,7 +18218,7 @@
       <w:lvlJc w:val="left"/>
     </w:lvl>
   </w:abstractNum>
-  <w:abstractNum w:abstractNumId="2" w15:restartNumberingAfterBreak="0">
+  <w:abstractNum w:abstractNumId="2">
     <w:nsid w:val="0000000A"/>
     <w:multiLevelType w:val="hybridMultilevel"/>
     <w:tmpl w:val="0000000A"/>
@@ -18160,7 +18272,7 @@
       <w:lvlJc w:val="left"/>
     </w:lvl>
   </w:abstractNum>
-  <w:abstractNum w:abstractNumId="3" w15:restartNumberingAfterBreak="0">
+  <w:abstractNum w:abstractNumId="3">
     <w:nsid w:val="0000000C"/>
     <w:multiLevelType w:val="hybridMultilevel"/>
     <w:tmpl w:val="0000000C"/>
@@ -18214,7 +18326,7 @@
       <w:lvlJc w:val="left"/>
     </w:lvl>
   </w:abstractNum>
-  <w:abstractNum w:abstractNumId="4" w15:restartNumberingAfterBreak="0">
+  <w:abstractNum w:abstractNumId="4">
     <w:nsid w:val="0000000F"/>
     <w:multiLevelType w:val="hybridMultilevel"/>
     <w:tmpl w:val="54887E26"/>
@@ -18275,7 +18387,7 @@
       <w:lvlJc w:val="left"/>
     </w:lvl>
   </w:abstractNum>
-  <w:abstractNum w:abstractNumId="5" w15:restartNumberingAfterBreak="0">
+  <w:abstractNum w:abstractNumId="5">
     <w:nsid w:val="00000010"/>
     <w:multiLevelType w:val="hybridMultilevel"/>
     <w:tmpl w:val="00000010"/>
@@ -18329,7 +18441,7 @@
       <w:lvlJc w:val="left"/>
     </w:lvl>
   </w:abstractNum>
-  <w:abstractNum w:abstractNumId="6" w15:restartNumberingAfterBreak="0">
+  <w:abstractNum w:abstractNumId="6">
     <w:nsid w:val="00000026"/>
     <w:multiLevelType w:val="hybridMultilevel"/>
     <w:tmpl w:val="00000026"/>
@@ -18383,7 +18495,7 @@
       <w:lvlJc w:val="left"/>
     </w:lvl>
   </w:abstractNum>
-  <w:abstractNum w:abstractNumId="7" w15:restartNumberingAfterBreak="0">
+  <w:abstractNum w:abstractNumId="7">
     <w:nsid w:val="083E6E38"/>
     <w:multiLevelType w:val="hybridMultilevel"/>
     <w:tmpl w:val="4CC45076"/>
@@ -18472,7 +18584,7 @@
       </w:pPr>
     </w:lvl>
   </w:abstractNum>
-  <w:abstractNum w:abstractNumId="8" w15:restartNumberingAfterBreak="0">
+  <w:abstractNum w:abstractNumId="8">
     <w:nsid w:val="15731C51"/>
     <w:multiLevelType w:val="hybridMultilevel"/>
     <w:tmpl w:val="3C56F9FE"/>
@@ -18585,7 +18697,7 @@
       </w:rPr>
     </w:lvl>
   </w:abstractNum>
-  <w:abstractNum w:abstractNumId="9" w15:restartNumberingAfterBreak="0">
+  <w:abstractNum w:abstractNumId="9">
     <w:nsid w:val="173170B2"/>
     <w:multiLevelType w:val="multilevel"/>
     <w:tmpl w:val="4DAAF4C8"/>
@@ -18727,7 +18839,7 @@
       </w:rPr>
     </w:lvl>
   </w:abstractNum>
-  <w:abstractNum w:abstractNumId="10" w15:restartNumberingAfterBreak="0">
+  <w:abstractNum w:abstractNumId="10">
     <w:nsid w:val="2D0E283F"/>
     <w:multiLevelType w:val="hybridMultilevel"/>
     <w:tmpl w:val="62887576"/>
@@ -18784,7 +18896,7 @@
       <w:lvlJc w:val="left"/>
     </w:lvl>
   </w:abstractNum>
-  <w:abstractNum w:abstractNumId="11" w15:restartNumberingAfterBreak="0">
+  <w:abstractNum w:abstractNumId="11">
     <w:nsid w:val="3BB728C6"/>
     <w:multiLevelType w:val="hybridMultilevel"/>
     <w:tmpl w:val="D480BF9A"/>
@@ -18897,7 +19009,7 @@
       </w:rPr>
     </w:lvl>
   </w:abstractNum>
-  <w:abstractNum w:abstractNumId="12" w15:restartNumberingAfterBreak="0">
+  <w:abstractNum w:abstractNumId="12">
     <w:nsid w:val="464E59A6"/>
     <w:multiLevelType w:val="hybridMultilevel"/>
     <w:tmpl w:val="FD126488"/>
@@ -18954,7 +19066,7 @@
       <w:lvlJc w:val="left"/>
     </w:lvl>
   </w:abstractNum>
-  <w:abstractNum w:abstractNumId="13" w15:restartNumberingAfterBreak="0">
+  <w:abstractNum w:abstractNumId="13">
     <w:nsid w:val="465D112F"/>
     <w:multiLevelType w:val="hybridMultilevel"/>
     <w:tmpl w:val="EDCE8430"/>
@@ -19067,7 +19179,7 @@
       </w:rPr>
     </w:lvl>
   </w:abstractNum>
-  <w:abstractNum w:abstractNumId="14" w15:restartNumberingAfterBreak="0">
+  <w:abstractNum w:abstractNumId="14">
     <w:nsid w:val="47153F38"/>
     <w:multiLevelType w:val="hybridMultilevel"/>
     <w:tmpl w:val="07B89CD2"/>
@@ -19180,7 +19292,7 @@
       </w:rPr>
     </w:lvl>
   </w:abstractNum>
-  <w:abstractNum w:abstractNumId="15" w15:restartNumberingAfterBreak="0">
+  <w:abstractNum w:abstractNumId="15">
     <w:nsid w:val="4A0D07A0"/>
     <w:multiLevelType w:val="hybridMultilevel"/>
     <w:tmpl w:val="6A444A20"/>
@@ -19269,7 +19381,7 @@
       </w:pPr>
     </w:lvl>
   </w:abstractNum>
-  <w:abstractNum w:abstractNumId="16" w15:restartNumberingAfterBreak="0">
+  <w:abstractNum w:abstractNumId="16">
     <w:nsid w:val="5A692881"/>
     <w:multiLevelType w:val="hybridMultilevel"/>
     <w:tmpl w:val="5240C142"/>
@@ -19326,7 +19438,7 @@
       <w:lvlJc w:val="left"/>
     </w:lvl>
   </w:abstractNum>
-  <w:abstractNum w:abstractNumId="17" w15:restartNumberingAfterBreak="0">
+  <w:abstractNum w:abstractNumId="17">
     <w:nsid w:val="650F4A95"/>
     <w:multiLevelType w:val="hybridMultilevel"/>
     <w:tmpl w:val="19F407CA"/>
@@ -19383,7 +19495,7 @@
       <w:lvlJc w:val="left"/>
     </w:lvl>
   </w:abstractNum>
-  <w:abstractNum w:abstractNumId="18" w15:restartNumberingAfterBreak="0">
+  <w:abstractNum w:abstractNumId="18">
     <w:nsid w:val="68E440ED"/>
     <w:multiLevelType w:val="hybridMultilevel"/>
     <w:tmpl w:val="4CC45076"/>
@@ -19472,7 +19584,7 @@
       </w:pPr>
     </w:lvl>
   </w:abstractNum>
-  <w:abstractNum w:abstractNumId="19" w15:restartNumberingAfterBreak="0">
+  <w:abstractNum w:abstractNumId="19">
     <w:nsid w:val="6A1E45A4"/>
     <w:multiLevelType w:val="hybridMultilevel"/>
     <w:tmpl w:val="718449DC"/>
@@ -19594,7 +19706,7 @@
 </file>
 
 <file path=word/people.xml><?xml version="1.0" encoding="utf-8"?>
-<w15:people xmlns:wpc="http://schemas.microsoft.com/office/word/2010/wordprocessingCanvas" xmlns:mc="http://schemas.openxmlformats.org/markup-compatibility/2006" xmlns:o="urn:schemas-microsoft-com:office:office" xmlns:r="http://schemas.openxmlformats.org/officeDocument/2006/relationships" xmlns:m="http://schemas.openxmlformats.org/officeDocument/2006/math" xmlns:v="urn:schemas-microsoft-com:vml" xmlns:wp14="http://schemas.microsoft.com/office/word/2010/wordprocessingDrawing" xmlns:wp="http://schemas.openxmlformats.org/drawingml/2006/wordprocessingDrawing" xmlns:w10="urn:schemas-microsoft-com:office:word" xmlns:w="http://schemas.openxmlformats.org/wordprocessingml/2006/main" xmlns:w14="http://schemas.microsoft.com/office/word/2010/wordml" xmlns:w15="http://schemas.microsoft.com/office/word/2012/wordml" xmlns:wpg="http://schemas.microsoft.com/office/word/2010/wordprocessingGroup" xmlns:wpi="http://schemas.microsoft.com/office/word/2010/wordprocessingInk" xmlns:wne="http://schemas.microsoft.com/office/word/2006/wordml" xmlns:wps="http://schemas.microsoft.com/office/word/2010/wordprocessingShape" mc:Ignorable="w14 w15 wp14">
+<w15:people xmlns:wpc="http://schemas.microsoft.com/office/word/2010/wordprocessingCanvas" xmlns:mo="http://schemas.microsoft.com/office/mac/office/2008/main" xmlns:mc="http://schemas.openxmlformats.org/markup-compatibility/2006" xmlns:mv="urn:schemas-microsoft-com:mac:vml" xmlns:o="urn:schemas-microsoft-com:office:office" xmlns:r="http://schemas.openxmlformats.org/officeDocument/2006/relationships" xmlns:m="http://schemas.openxmlformats.org/officeDocument/2006/math" xmlns:v="urn:schemas-microsoft-com:vml" xmlns:wp14="http://schemas.microsoft.com/office/word/2010/wordprocessingDrawing" xmlns:wp="http://schemas.openxmlformats.org/drawingml/2006/wordprocessingDrawing" xmlns:w10="urn:schemas-microsoft-com:office:word" xmlns:w="http://schemas.openxmlformats.org/wordprocessingml/2006/main" xmlns:w14="http://schemas.microsoft.com/office/word/2010/wordml" xmlns:w15="http://schemas.microsoft.com/office/word/2012/wordml" xmlns:wpg="http://schemas.microsoft.com/office/word/2010/wordprocessingGroup" xmlns:wpi="http://schemas.microsoft.com/office/word/2010/wordprocessingInk" xmlns:wne="http://schemas.microsoft.com/office/word/2006/wordml" xmlns:wps="http://schemas.microsoft.com/office/word/2010/wordprocessingShape" mc:Ignorable="w14 w15 wp14">
   <w15:person w15:author="Мария Рогова">
     <w15:presenceInfo w15:providerId="Windows Live" w15:userId="8450aaa3d68391f8"/>
   </w15:person>
@@ -19614,7 +19726,7 @@
     </w:rPrDefault>
     <w:pPrDefault/>
   </w:docDefaults>
-  <w:latentStyles w:defLockedState="0" w:defUIPriority="99" w:defSemiHidden="0" w:defUnhideWhenUsed="0" w:defQFormat="0" w:count="371">
+  <w:latentStyles w:defLockedState="0" w:defUIPriority="99" w:defSemiHidden="0" w:defUnhideWhenUsed="0" w:defQFormat="0" w:count="380">
     <w:lsdException w:name="Normal" w:uiPriority="0" w:qFormat="1"/>
     <w:lsdException w:name="heading 1" w:uiPriority="9" w:qFormat="1"/>
     <w:lsdException w:name="heading 2" w:semiHidden="1" w:uiPriority="9" w:unhideWhenUsed="1" w:qFormat="1"/>

</xml_diff>